<commit_message>
Viết báo cáo + sửa tí code
</commit_message>
<xml_diff>
--- a/baocao.docx
+++ b/baocao.docx
@@ -769,7 +769,7 @@
             </w:rPr>
             <w:fldChar w:fldCharType="separate"/>
           </w:r>
-          <w:hyperlink w:anchor="_Toc153518247" w:history="1">
+          <w:hyperlink w:anchor="_Toc153526162" w:history="1">
             <w:r>
               <w:rPr>
                 <w:rStyle w:val="Hyperlink"/>
@@ -797,7 +797,7 @@
                 <w:noProof/>
                 <w:webHidden/>
               </w:rPr>
-              <w:instrText xml:space="preserve"> PAGEREF _Toc153518247 \h </w:instrText>
+              <w:instrText xml:space="preserve"> PAGEREF _Toc153526162 \h </w:instrText>
             </w:r>
             <w:r>
               <w:rPr>
@@ -841,7 +841,7 @@
               <w:szCs w:val="22"/>
             </w:rPr>
           </w:pPr>
-          <w:hyperlink w:anchor="_Toc153518248" w:history="1">
+          <w:hyperlink w:anchor="_Toc153526163" w:history="1">
             <w:r>
               <w:rPr>
                 <w:rStyle w:val="Hyperlink"/>
@@ -869,7 +869,7 @@
                 <w:noProof/>
                 <w:webHidden/>
               </w:rPr>
-              <w:instrText xml:space="preserve"> PAGEREF _Toc153518248 \h </w:instrText>
+              <w:instrText xml:space="preserve"> PAGEREF _Toc153526163 \h </w:instrText>
             </w:r>
             <w:r>
               <w:rPr>
@@ -914,7 +914,7 @@
               <w:szCs w:val="22"/>
             </w:rPr>
           </w:pPr>
-          <w:hyperlink w:anchor="_Toc153518249" w:history="1">
+          <w:hyperlink w:anchor="_Toc153526164" w:history="1">
             <w:r>
               <w:rPr>
                 <w:rStyle w:val="Hyperlink"/>
@@ -959,7 +959,7 @@
                 <w:noProof/>
                 <w:webHidden/>
               </w:rPr>
-              <w:instrText xml:space="preserve"> PAGEREF _Toc153518249 \h </w:instrText>
+              <w:instrText xml:space="preserve"> PAGEREF _Toc153526164 \h </w:instrText>
             </w:r>
             <w:r>
               <w:rPr>
@@ -1004,7 +1004,7 @@
               <w:szCs w:val="22"/>
             </w:rPr>
           </w:pPr>
-          <w:hyperlink w:anchor="_Toc153518250" w:history="1">
+          <w:hyperlink w:anchor="_Toc153526165" w:history="1">
             <w:r>
               <w:rPr>
                 <w:rStyle w:val="Hyperlink"/>
@@ -1047,7 +1047,7 @@
                 <w:noProof/>
                 <w:webHidden/>
               </w:rPr>
-              <w:instrText xml:space="preserve"> PAGEREF _Toc153518250 \h </w:instrText>
+              <w:instrText xml:space="preserve"> PAGEREF _Toc153526165 \h </w:instrText>
             </w:r>
             <w:r>
               <w:rPr>
@@ -1090,7 +1090,7 @@
               <w:noProof/>
             </w:rPr>
           </w:pPr>
-          <w:hyperlink w:anchor="_Toc153518251" w:history="1">
+          <w:hyperlink w:anchor="_Toc153526166" w:history="1">
             <w:r>
               <w:rPr>
                 <w:rStyle w:val="Hyperlink"/>
@@ -1131,7 +1131,7 @@
                 <w:noProof/>
                 <w:webHidden/>
               </w:rPr>
-              <w:instrText xml:space="preserve"> PAGEREF _Toc153518251 \h </w:instrText>
+              <w:instrText xml:space="preserve"> PAGEREF _Toc153526166 \h </w:instrText>
             </w:r>
             <w:r>
               <w:rPr>
@@ -1174,7 +1174,7 @@
               <w:noProof/>
             </w:rPr>
           </w:pPr>
-          <w:hyperlink w:anchor="_Toc153518252" w:history="1">
+          <w:hyperlink w:anchor="_Toc153526167" w:history="1">
             <w:r>
               <w:rPr>
                 <w:rStyle w:val="Hyperlink"/>
@@ -1217,7 +1217,7 @@
                 <w:noProof/>
                 <w:webHidden/>
               </w:rPr>
-              <w:instrText xml:space="preserve"> PAGEREF _Toc153518252 \h </w:instrText>
+              <w:instrText xml:space="preserve"> PAGEREF _Toc153526167 \h </w:instrText>
             </w:r>
             <w:r>
               <w:rPr>
@@ -1250,6 +1250,258 @@
         </w:p>
         <w:p>
           <w:pPr>
+            <w:pStyle w:val="TOC2"/>
+            <w:tabs>
+              <w:tab w:val="left" w:pos="660"/>
+              <w:tab w:val="right" w:leader="dot" w:pos="8767"/>
+            </w:tabs>
+            <w:rPr>
+              <w:rFonts w:asciiTheme="minorHAnsi" w:eastAsiaTheme="minorEastAsia" w:hAnsiTheme="minorHAnsi" w:cstheme="minorBidi"/>
+              <w:noProof/>
+            </w:rPr>
+          </w:pPr>
+          <w:hyperlink w:anchor="_Toc153526168" w:history="1">
+            <w:r>
+              <w:rPr>
+                <w:rStyle w:val="Hyperlink"/>
+                <w:noProof/>
+              </w:rPr>
+              <w:t>c)</w:t>
+            </w:r>
+            <w:r>
+              <w:rPr>
+                <w:rFonts w:asciiTheme="minorHAnsi" w:eastAsiaTheme="minorEastAsia" w:hAnsiTheme="minorHAnsi" w:cstheme="minorBidi"/>
+                <w:noProof/>
+              </w:rPr>
+              <w:tab/>
+            </w:r>
+            <w:r>
+              <w:rPr>
+                <w:rStyle w:val="Hyperlink"/>
+                <w:noProof/>
+              </w:rPr>
+              <w:t>Người chơi</w:t>
+            </w:r>
+            <w:r>
+              <w:rPr>
+                <w:noProof/>
+                <w:webHidden/>
+              </w:rPr>
+              <w:tab/>
+            </w:r>
+            <w:r>
+              <w:rPr>
+                <w:noProof/>
+                <w:webHidden/>
+              </w:rPr>
+              <w:fldChar w:fldCharType="begin"/>
+            </w:r>
+            <w:r>
+              <w:rPr>
+                <w:noProof/>
+                <w:webHidden/>
+              </w:rPr>
+              <w:instrText xml:space="preserve"> PAGEREF _Toc153526168 \h </w:instrText>
+            </w:r>
+            <w:r>
+              <w:rPr>
+                <w:noProof/>
+                <w:webHidden/>
+              </w:rPr>
+            </w:r>
+            <w:r>
+              <w:rPr>
+                <w:noProof/>
+                <w:webHidden/>
+              </w:rPr>
+              <w:fldChar w:fldCharType="separate"/>
+            </w:r>
+            <w:r>
+              <w:rPr>
+                <w:noProof/>
+                <w:webHidden/>
+              </w:rPr>
+              <w:t>8</w:t>
+            </w:r>
+            <w:r>
+              <w:rPr>
+                <w:noProof/>
+                <w:webHidden/>
+              </w:rPr>
+              <w:fldChar w:fldCharType="end"/>
+            </w:r>
+          </w:hyperlink>
+        </w:p>
+        <w:p>
+          <w:pPr>
+            <w:pStyle w:val="TOC2"/>
+            <w:tabs>
+              <w:tab w:val="left" w:pos="660"/>
+              <w:tab w:val="right" w:leader="dot" w:pos="8767"/>
+            </w:tabs>
+            <w:rPr>
+              <w:rFonts w:asciiTheme="minorHAnsi" w:eastAsiaTheme="minorEastAsia" w:hAnsiTheme="minorHAnsi" w:cstheme="minorBidi"/>
+              <w:noProof/>
+            </w:rPr>
+          </w:pPr>
+          <w:hyperlink w:anchor="_Toc153526169" w:history="1">
+            <w:r>
+              <w:rPr>
+                <w:rStyle w:val="Hyperlink"/>
+                <w:noProof/>
+              </w:rPr>
+              <w:t>d)</w:t>
+            </w:r>
+            <w:r>
+              <w:rPr>
+                <w:rFonts w:asciiTheme="minorHAnsi" w:eastAsiaTheme="minorEastAsia" w:hAnsiTheme="minorHAnsi" w:cstheme="minorBidi"/>
+                <w:noProof/>
+              </w:rPr>
+              <w:tab/>
+            </w:r>
+            <w:r>
+              <w:rPr>
+                <w:rStyle w:val="Hyperlink"/>
+                <w:noProof/>
+              </w:rPr>
+              <w:t>Game</w:t>
+            </w:r>
+            <w:r>
+              <w:rPr>
+                <w:noProof/>
+                <w:webHidden/>
+              </w:rPr>
+              <w:tab/>
+            </w:r>
+            <w:r>
+              <w:rPr>
+                <w:noProof/>
+                <w:webHidden/>
+              </w:rPr>
+              <w:fldChar w:fldCharType="begin"/>
+            </w:r>
+            <w:r>
+              <w:rPr>
+                <w:noProof/>
+                <w:webHidden/>
+              </w:rPr>
+              <w:instrText xml:space="preserve"> PAGEREF _Toc153526169 \h </w:instrText>
+            </w:r>
+            <w:r>
+              <w:rPr>
+                <w:noProof/>
+                <w:webHidden/>
+              </w:rPr>
+            </w:r>
+            <w:r>
+              <w:rPr>
+                <w:noProof/>
+                <w:webHidden/>
+              </w:rPr>
+              <w:fldChar w:fldCharType="separate"/>
+            </w:r>
+            <w:r>
+              <w:rPr>
+                <w:noProof/>
+                <w:webHidden/>
+              </w:rPr>
+              <w:t>9</w:t>
+            </w:r>
+            <w:r>
+              <w:rPr>
+                <w:noProof/>
+                <w:webHidden/>
+              </w:rPr>
+              <w:fldChar w:fldCharType="end"/>
+            </w:r>
+          </w:hyperlink>
+        </w:p>
+        <w:p>
+          <w:pPr>
+            <w:pStyle w:val="TOC2"/>
+            <w:tabs>
+              <w:tab w:val="left" w:pos="660"/>
+              <w:tab w:val="right" w:leader="dot" w:pos="8767"/>
+            </w:tabs>
+            <w:rPr>
+              <w:rFonts w:asciiTheme="minorHAnsi" w:eastAsiaTheme="minorEastAsia" w:hAnsiTheme="minorHAnsi" w:cstheme="minorBidi"/>
+              <w:noProof/>
+            </w:rPr>
+          </w:pPr>
+          <w:hyperlink w:anchor="_Toc153526170" w:history="1">
+            <w:r>
+              <w:rPr>
+                <w:rStyle w:val="Hyperlink"/>
+                <w:noProof/>
+              </w:rPr>
+              <w:t>e)</w:t>
+            </w:r>
+            <w:r>
+              <w:rPr>
+                <w:rFonts w:asciiTheme="minorHAnsi" w:eastAsiaTheme="minorEastAsia" w:hAnsiTheme="minorHAnsi" w:cstheme="minorBidi"/>
+                <w:noProof/>
+              </w:rPr>
+              <w:tab/>
+            </w:r>
+            <w:r>
+              <w:rPr>
+                <w:rStyle w:val="Hyperlink"/>
+                <w:noProof/>
+              </w:rPr>
+              <w:t>Hoạt động của thuật toán</w:t>
+            </w:r>
+            <w:r>
+              <w:rPr>
+                <w:noProof/>
+                <w:webHidden/>
+              </w:rPr>
+              <w:tab/>
+            </w:r>
+            <w:r>
+              <w:rPr>
+                <w:noProof/>
+                <w:webHidden/>
+              </w:rPr>
+              <w:fldChar w:fldCharType="begin"/>
+            </w:r>
+            <w:r>
+              <w:rPr>
+                <w:noProof/>
+                <w:webHidden/>
+              </w:rPr>
+              <w:instrText xml:space="preserve"> PAGEREF _Toc153526170 \h </w:instrText>
+            </w:r>
+            <w:r>
+              <w:rPr>
+                <w:noProof/>
+                <w:webHidden/>
+              </w:rPr>
+            </w:r>
+            <w:r>
+              <w:rPr>
+                <w:noProof/>
+                <w:webHidden/>
+              </w:rPr>
+              <w:fldChar w:fldCharType="separate"/>
+            </w:r>
+            <w:r>
+              <w:rPr>
+                <w:noProof/>
+                <w:webHidden/>
+              </w:rPr>
+              <w:t>10</w:t>
+            </w:r>
+            <w:r>
+              <w:rPr>
+                <w:noProof/>
+                <w:webHidden/>
+              </w:rPr>
+              <w:fldChar w:fldCharType="end"/>
+            </w:r>
+          </w:hyperlink>
+        </w:p>
+        <w:p>
+          <w:pPr>
             <w:rPr>
               <w:rFonts w:ascii="Times New Roman" w:hAnsi="Times New Roman"/>
               <w:szCs w:val="26"/>
@@ -1290,7 +1542,7 @@
           <w:szCs w:val="26"/>
         </w:rPr>
       </w:pPr>
-      <w:bookmarkStart w:id="0" w:name="_Toc153518247"/>
+      <w:bookmarkStart w:id="0" w:name="_Toc153526162"/>
       <w:r>
         <w:rPr>
           <w:rFonts w:ascii="Times New Roman" w:hAnsi="Times New Roman"/>
@@ -1654,7 +1906,7 @@
           <w:rFonts w:ascii="Times New Roman" w:hAnsi="Times New Roman"/>
         </w:rPr>
       </w:pPr>
-      <w:bookmarkStart w:id="2" w:name="_Toc153518248"/>
+      <w:bookmarkStart w:id="2" w:name="_Toc153526163"/>
       <w:r>
         <w:rPr>
           <w:rFonts w:ascii="Times New Roman" w:hAnsi="Times New Roman"/>
@@ -1758,7 +2010,7 @@
           <w:rFonts w:ascii="Times New Roman" w:hAnsi="Times New Roman"/>
         </w:rPr>
       </w:pPr>
-      <w:bookmarkStart w:id="3" w:name="_Toc153518249"/>
+      <w:bookmarkStart w:id="3" w:name="_Toc153526164"/>
       <w:r>
         <w:rPr>
           <w:rFonts w:ascii="Times New Roman" w:hAnsi="Times New Roman"/>
@@ -1996,7 +2248,7 @@
           <w:numId w:val="5"/>
         </w:numPr>
       </w:pPr>
-      <w:bookmarkStart w:id="4" w:name="_Toc153518250"/>
+      <w:bookmarkStart w:id="4" w:name="_Toc153526165"/>
       <w:r>
         <w:lastRenderedPageBreak/>
         <w:t>Ý tưởng</w:t>
@@ -2017,7 +2269,7 @@
           <w:numId w:val="7"/>
         </w:numPr>
       </w:pPr>
-      <w:bookmarkStart w:id="5" w:name="_Toc153518251"/>
+      <w:bookmarkStart w:id="5" w:name="_Toc153526166"/>
       <w:r>
         <w:t>Cấu trúc bảng</w:t>
       </w:r>
@@ -2363,16 +2615,7 @@
           <w:sz w:val="19"/>
           <w:szCs w:val="19"/>
         </w:rPr>
-        <w:t xml:space="preserve"> drawBoard();      </w:t>
-      </w:r>
-      <w:r>
-        <w:rPr>
-          <w:rFonts w:ascii="Cascadia Mono" w:hAnsi="Cascadia Mono" w:cs="Cascadia Mono"/>
-          <w:color w:val="000000"/>
-          <w:sz w:val="19"/>
-          <w:szCs w:val="19"/>
-        </w:rPr>
-        <w:t xml:space="preserve">      </w:t>
+        <w:t xml:space="preserve"> drawBoard();            </w:t>
       </w:r>
       <w:r>
         <w:rPr>
@@ -2381,34 +2624,7 @@
           <w:sz w:val="19"/>
           <w:szCs w:val="19"/>
         </w:rPr>
-        <w:t>// v</w:t>
-      </w:r>
-      <w:r>
-        <w:rPr>
-          <w:rFonts w:ascii="Cascadia Mono" w:hAnsi="Cascadia Mono" w:cs="Cascadia Mono"/>
-          <w:color w:val="008000"/>
-          <w:sz w:val="19"/>
-          <w:szCs w:val="19"/>
-        </w:rPr>
-        <w:t>ẽ</w:t>
-      </w:r>
-      <w:r>
-        <w:rPr>
-          <w:rFonts w:ascii="Cascadia Mono" w:hAnsi="Cascadia Mono" w:cs="Cascadia Mono"/>
-          <w:color w:val="008000"/>
-          <w:sz w:val="19"/>
-          <w:szCs w:val="19"/>
-        </w:rPr>
-        <w:t xml:space="preserve"> </w:t>
-      </w:r>
-      <w:r>
-        <w:rPr>
-          <w:rFonts w:ascii="Cascadia Mono" w:hAnsi="Cascadia Mono" w:cs="Cascadia Mono"/>
-          <w:color w:val="008000"/>
-          <w:sz w:val="19"/>
-          <w:szCs w:val="19"/>
-        </w:rPr>
-        <w:t>bảng</w:t>
+        <w:t>// vẽ bảng</w:t>
       </w:r>
     </w:p>
     <w:p>
@@ -2472,16 +2688,7 @@
           <w:sz w:val="19"/>
           <w:szCs w:val="19"/>
         </w:rPr>
-        <w:t xml:space="preserve">// in </w:t>
-      </w:r>
-      <w:r>
-        <w:rPr>
-          <w:rFonts w:ascii="Cascadia Mono" w:hAnsi="Cascadia Mono" w:cs="Cascadia Mono"/>
-          <w:color w:val="008000"/>
-          <w:sz w:val="19"/>
-          <w:szCs w:val="19"/>
-        </w:rPr>
-        <w:t>bảng</w:t>
+        <w:t>// in bảng</w:t>
       </w:r>
     </w:p>
     <w:p>
@@ -2572,124 +2779,7 @@
           <w:sz w:val="19"/>
           <w:szCs w:val="19"/>
         </w:rPr>
-        <w:t>// c</w:t>
-      </w:r>
-      <w:r>
-        <w:rPr>
-          <w:rFonts w:ascii="Cascadia Mono" w:hAnsi="Cascadia Mono" w:cs="Cascadia Mono"/>
-          <w:color w:val="008000"/>
-          <w:sz w:val="19"/>
-          <w:szCs w:val="19"/>
-        </w:rPr>
-        <w:t>ậ</w:t>
-      </w:r>
-      <w:r>
-        <w:rPr>
-          <w:rFonts w:ascii="Cascadia Mono" w:hAnsi="Cascadia Mono" w:cs="Cascadia Mono"/>
-          <w:color w:val="008000"/>
-          <w:sz w:val="19"/>
-          <w:szCs w:val="19"/>
-        </w:rPr>
-        <w:t>p nh</w:t>
-      </w:r>
-      <w:r>
-        <w:rPr>
-          <w:rFonts w:ascii="Cascadia Mono" w:hAnsi="Cascadia Mono" w:cs="Cascadia Mono"/>
-          <w:color w:val="008000"/>
-          <w:sz w:val="19"/>
-          <w:szCs w:val="19"/>
-        </w:rPr>
-        <w:t>ậ</w:t>
-      </w:r>
-      <w:r>
-        <w:rPr>
-          <w:rFonts w:ascii="Cascadia Mono" w:hAnsi="Cascadia Mono" w:cs="Cascadia Mono"/>
-          <w:color w:val="008000"/>
-          <w:sz w:val="19"/>
-          <w:szCs w:val="19"/>
-        </w:rPr>
-        <w:t xml:space="preserve">t </w:t>
-      </w:r>
-      <w:r>
-        <w:rPr>
-          <w:rFonts w:ascii="Cascadia Mono" w:hAnsi="Cascadia Mono" w:cs="Cascadia Mono"/>
-          <w:color w:val="008000"/>
-          <w:sz w:val="19"/>
-          <w:szCs w:val="19"/>
-        </w:rPr>
-        <w:t>bảng</w:t>
-      </w:r>
-      <w:r>
-        <w:rPr>
-          <w:rFonts w:ascii="Cascadia Mono" w:hAnsi="Cascadia Mono" w:cs="Cascadia Mono"/>
-          <w:color w:val="008000"/>
-          <w:sz w:val="19"/>
-          <w:szCs w:val="19"/>
-        </w:rPr>
-        <w:t xml:space="preserve"> khi c</w:t>
-      </w:r>
-      <w:r>
-        <w:rPr>
-          <w:rFonts w:ascii="Cascadia Mono" w:hAnsi="Cascadia Mono" w:cs="Cascadia Mono"/>
-          <w:color w:val="008000"/>
-          <w:sz w:val="19"/>
-          <w:szCs w:val="19"/>
-        </w:rPr>
-        <w:t>ó</w:t>
-      </w:r>
-      <w:r>
-        <w:rPr>
-          <w:rFonts w:ascii="Cascadia Mono" w:hAnsi="Cascadia Mono" w:cs="Cascadia Mono"/>
-          <w:color w:val="008000"/>
-          <w:sz w:val="19"/>
-          <w:szCs w:val="19"/>
-        </w:rPr>
-        <w:t xml:space="preserve"> 1+ h</w:t>
-      </w:r>
-      <w:r>
-        <w:rPr>
-          <w:rFonts w:ascii="Cascadia Mono" w:hAnsi="Cascadia Mono" w:cs="Cascadia Mono"/>
-          <w:color w:val="008000"/>
-          <w:sz w:val="19"/>
-          <w:szCs w:val="19"/>
-        </w:rPr>
-        <w:t>à</w:t>
-      </w:r>
-      <w:r>
-        <w:rPr>
-          <w:rFonts w:ascii="Cascadia Mono" w:hAnsi="Cascadia Mono" w:cs="Cascadia Mono"/>
-          <w:color w:val="008000"/>
-          <w:sz w:val="19"/>
-          <w:szCs w:val="19"/>
-        </w:rPr>
-        <w:t xml:space="preserve">ng </w:t>
-      </w:r>
-      <w:r>
-        <w:rPr>
-          <w:rFonts w:ascii="Cascadia Mono" w:hAnsi="Cascadia Mono" w:cs="Cascadia Mono"/>
-          <w:color w:val="008000"/>
-          <w:sz w:val="19"/>
-          <w:szCs w:val="19"/>
-        </w:rPr>
-        <w:t>đầy</w:t>
-      </w:r>
-      <w:r>
-        <w:rPr>
-          <w:rFonts w:ascii="Cascadia Mono" w:hAnsi="Cascadia Mono" w:cs="Cascadia Mono"/>
-          <w:color w:val="008000"/>
-          <w:sz w:val="19"/>
-          <w:szCs w:val="19"/>
-        </w:rPr>
-        <w:t xml:space="preserve"> </w:t>
-      </w:r>
-      <w:r>
-        <w:rPr>
-          <w:rFonts w:ascii="Cascadia Mono" w:hAnsi="Cascadia Mono" w:cs="Cascadia Mono"/>
-          <w:color w:val="008000"/>
-          <w:sz w:val="19"/>
-          <w:szCs w:val="19"/>
-        </w:rPr>
-        <w:t>gạch</w:t>
+        <w:t>// cập nhật bảng khi có 1+ hàng đầy gạch</w:t>
       </w:r>
     </w:p>
     <w:p>
@@ -2862,16 +2952,7 @@
           <w:sz w:val="19"/>
           <w:szCs w:val="19"/>
         </w:rPr>
-        <w:t xml:space="preserve">// </w:t>
-      </w:r>
-      <w:r>
-        <w:rPr>
-          <w:rFonts w:ascii="Cascadia Mono" w:hAnsi="Cascadia Mono" w:cs="Cascadia Mono"/>
-          <w:color w:val="008000"/>
-          <w:sz w:val="19"/>
-          <w:szCs w:val="19"/>
-        </w:rPr>
-        <w:t>lấy value của gạch tại vị trí [row][col]</w:t>
+        <w:t>// lấy value của gạch tại vị trí [row][col]</w:t>
       </w:r>
     </w:p>
     <w:p>
@@ -3034,16 +3115,7 @@
           <w:sz w:val="19"/>
           <w:szCs w:val="19"/>
         </w:rPr>
-        <w:t xml:space="preserve">// </w:t>
-      </w:r>
-      <w:r>
-        <w:rPr>
-          <w:rFonts w:ascii="Cascadia Mono" w:hAnsi="Cascadia Mono" w:cs="Cascadia Mono"/>
-          <w:color w:val="008000"/>
-          <w:sz w:val="19"/>
-          <w:szCs w:val="19"/>
-        </w:rPr>
-        <w:t>đặt value…</w:t>
+        <w:t>// đặt value…</w:t>
       </w:r>
     </w:p>
     <w:p>
@@ -3115,7 +3187,7 @@
           <w:rFonts w:ascii="Times New Roman" w:hAnsi="Times New Roman"/>
         </w:rPr>
       </w:pPr>
-      <w:bookmarkStart w:id="6" w:name="_Toc153518252"/>
+      <w:bookmarkStart w:id="6" w:name="_Toc153526167"/>
       <w:r>
         <w:rPr>
           <w:rFonts w:ascii="Times New Roman" w:hAnsi="Times New Roman"/>
@@ -3424,34 +3496,7 @@
           <w:sz w:val="19"/>
           <w:szCs w:val="19"/>
         </w:rPr>
-        <w:t>// = 0  --&gt; k</w:t>
-      </w:r>
-      <w:r>
-        <w:rPr>
-          <w:rFonts w:ascii="Cascadia Mono" w:hAnsi="Cascadia Mono" w:cs="Cascadia Mono"/>
-          <w:color w:val="008000"/>
-          <w:sz w:val="19"/>
-          <w:szCs w:val="19"/>
-        </w:rPr>
-        <w:t>hông</w:t>
-      </w:r>
-      <w:r>
-        <w:rPr>
-          <w:rFonts w:ascii="Cascadia Mono" w:hAnsi="Cascadia Mono" w:cs="Cascadia Mono"/>
-          <w:color w:val="008000"/>
-          <w:sz w:val="19"/>
-          <w:szCs w:val="19"/>
-        </w:rPr>
-        <w:t xml:space="preserve"> </w:t>
-      </w:r>
-      <w:r>
-        <w:rPr>
-          <w:rFonts w:ascii="Cascadia Mono" w:hAnsi="Cascadia Mono" w:cs="Cascadia Mono"/>
-          <w:color w:val="008000"/>
-          <w:sz w:val="19"/>
-          <w:szCs w:val="19"/>
-        </w:rPr>
-        <w:t>tồn tại gạch</w:t>
+        <w:t>// = 0  --&gt; không tồn tại gạch</w:t>
       </w:r>
     </w:p>
     <w:p>
@@ -3488,34 +3533,7 @@
           <w:sz w:val="19"/>
           <w:szCs w:val="19"/>
         </w:rPr>
-        <w:t xml:space="preserve">// </w:t>
-      </w:r>
-      <w:r>
-        <w:rPr>
-          <w:rFonts w:ascii="Cascadia Mono" w:hAnsi="Cascadia Mono" w:cs="Cascadia Mono"/>
-          <w:color w:val="008000"/>
-          <w:sz w:val="19"/>
-          <w:szCs w:val="19"/>
-        </w:rPr>
-        <w:t>&gt;</w:t>
-      </w:r>
-      <w:r>
-        <w:rPr>
-          <w:rFonts w:ascii="Cascadia Mono" w:hAnsi="Cascadia Mono" w:cs="Cascadia Mono"/>
-          <w:color w:val="008000"/>
-          <w:sz w:val="19"/>
-          <w:szCs w:val="19"/>
-        </w:rPr>
-        <w:t xml:space="preserve"> 0 --&gt; t</w:t>
-      </w:r>
-      <w:r>
-        <w:rPr>
-          <w:rFonts w:ascii="Cascadia Mono" w:hAnsi="Cascadia Mono" w:cs="Cascadia Mono"/>
-          <w:color w:val="008000"/>
-          <w:sz w:val="19"/>
-          <w:szCs w:val="19"/>
-        </w:rPr>
-        <w:t>ồn tại gạch</w:t>
+        <w:t>// &gt; 0 --&gt; tồn tại gạch</w:t>
       </w:r>
     </w:p>
     <w:p>
@@ -3871,16 +3889,7 @@
           <w:sz w:val="19"/>
           <w:szCs w:val="19"/>
         </w:rPr>
-        <w:t>);</w:t>
-      </w:r>
-      <w:r>
-        <w:rPr>
-          <w:rFonts w:ascii="Cascadia Mono" w:hAnsi="Cascadia Mono" w:cs="Cascadia Mono"/>
-          <w:color w:val="000000"/>
-          <w:sz w:val="19"/>
-          <w:szCs w:val="19"/>
-        </w:rPr>
-        <w:t xml:space="preserve"> </w:t>
+        <w:t xml:space="preserve">); </w:t>
       </w:r>
       <w:r>
         <w:rPr>
@@ -3889,16 +3898,7 @@
           <w:sz w:val="19"/>
           <w:szCs w:val="19"/>
         </w:rPr>
-        <w:t xml:space="preserve">// </w:t>
-      </w:r>
-      <w:r>
-        <w:rPr>
-          <w:rFonts w:ascii="Cascadia Mono" w:hAnsi="Cascadia Mono" w:cs="Cascadia Mono"/>
-          <w:color w:val="008000"/>
-          <w:sz w:val="19"/>
-          <w:szCs w:val="19"/>
-        </w:rPr>
-        <w:t>vẽ gạch</w:t>
+        <w:t>// vẽ gạch</w:t>
       </w:r>
     </w:p>
     <w:p>
@@ -3992,19 +3992,7 @@
         <w:rPr>
           <w:rFonts w:ascii="Times New Roman" w:hAnsi="Times New Roman"/>
         </w:rPr>
-        <w:t xml:space="preserve">hóm đã thiết kế ra 7 loại gạch, tương ứng theo cách chữ cái </w:t>
-      </w:r>
-      <w:r>
-        <w:rPr>
-          <w:rFonts w:ascii="Times New Roman" w:hAnsi="Times New Roman"/>
-        </w:rPr>
-        <w:t>I, J, L, O, S, T, Z</w:t>
-      </w:r>
-      <w:r>
-        <w:rPr>
-          <w:rFonts w:ascii="Times New Roman" w:hAnsi="Times New Roman"/>
-        </w:rPr>
-        <w:t>.</w:t>
+        <w:t>hóm đã thiết kế ra 7 loại gạch, tương ứng theo cách chữ cái I, J, L, O, S, T, Z.</w:t>
       </w:r>
       <w:r>
         <w:rPr>
@@ -4514,6 +4502,7 @@
       <w:r>
         <w:rPr>
           <w:rFonts w:ascii="Times New Roman" w:hAnsi="Times New Roman"/>
+          <w:noProof/>
         </w:rPr>
         <w:drawing>
           <wp:anchor distT="0" distB="0" distL="114300" distR="114300" simplePos="0" relativeHeight="251665408" behindDoc="0" locked="0" layoutInCell="1" allowOverlap="1" wp14:anchorId="5F90FFF9" wp14:editId="68929253">
@@ -4831,16 +4820,7 @@
           <w:sz w:val="19"/>
           <w:szCs w:val="19"/>
         </w:rPr>
-        <w:t xml:space="preserve">// </w:t>
-      </w:r>
-      <w:r>
-        <w:rPr>
-          <w:rFonts w:ascii="Cascadia Mono" w:hAnsi="Cascadia Mono" w:cs="Cascadia Mono"/>
-          <w:color w:val="008000"/>
-          <w:sz w:val="19"/>
-          <w:szCs w:val="19"/>
-        </w:rPr>
-        <w:t>……</w:t>
+        <w:t>// ……</w:t>
       </w:r>
     </w:p>
     <w:p>
@@ -7210,7 +7190,19 @@
         <w:rPr>
           <w:rFonts w:ascii="Times New Roman" w:hAnsi="Times New Roman"/>
         </w:rPr>
-        <w:t>Đây là class có độ phức tạp cao nhất, vì class này phải đồng thời xử lý những hành vi của những viên gạch, những khối gạch. Đồng thời, nó cũng xử lý như việc tạo khối gạch, vẽ bóng, kiểm tra xem các khối có hợp lệ hay không.</w:t>
+        <w:t xml:space="preserve">Đây là class có </w:t>
+      </w:r>
+      <w:r>
+        <w:rPr>
+          <w:rFonts w:ascii="Times New Roman" w:hAnsi="Times New Roman"/>
+        </w:rPr>
+        <w:t>nhiều dữ liệu được lưu nhất</w:t>
+      </w:r>
+      <w:r>
+        <w:rPr>
+          <w:rFonts w:ascii="Times New Roman" w:hAnsi="Times New Roman"/>
+        </w:rPr>
+        <w:t>, vì class này phải đồng thời xử lý những hành vi của những viên gạch, những khối gạch. Đồng thời, nó cũng xử lý như việc tạo khối gạch, vẽ bóng, kiểm tra xem các khối có hợp lệ hay không.</w:t>
       </w:r>
     </w:p>
     <w:p>
@@ -7228,16 +7220,3156 @@
     </w:p>
     <w:p>
       <w:pPr>
-        <w:rPr>
-          <w:rFonts w:ascii="Times New Roman" w:hAnsi="Times New Roman"/>
-        </w:rPr>
-      </w:pPr>
-    </w:p>
+        <w:pStyle w:val="Heading2"/>
+        <w:numPr>
+          <w:ilvl w:val="0"/>
+          <w:numId w:val="7"/>
+        </w:numPr>
+      </w:pPr>
+      <w:bookmarkStart w:id="7" w:name="_Toc153526168"/>
+      <w:r>
+        <w:lastRenderedPageBreak/>
+        <w:t>Người chơi</w:t>
+      </w:r>
+      <w:bookmarkEnd w:id="7"/>
+    </w:p>
+    <w:p>
+      <w:pPr>
+        <w:rPr>
+          <w:rFonts w:ascii="Times New Roman" w:hAnsi="Times New Roman"/>
+        </w:rPr>
+      </w:pPr>
+      <w:r>
+        <w:rPr>
+          <w:rFonts w:ascii="Times New Roman" w:hAnsi="Times New Roman"/>
+        </w:rPr>
+        <w:t>Nhóm sử dụng class Player để quản lý các thông tin về người chơi, đồng thời đưa ra sự tương tác giữa game và người chơi:</w:t>
+      </w:r>
+    </w:p>
+    <w:p>
+      <w:pPr>
+        <w:pBdr>
+          <w:top w:val="single" w:sz="4" w:space="1" w:color="auto"/>
+          <w:left w:val="single" w:sz="4" w:space="4" w:color="auto"/>
+          <w:bottom w:val="single" w:sz="4" w:space="1" w:color="auto"/>
+          <w:right w:val="single" w:sz="4" w:space="4" w:color="auto"/>
+        </w:pBdr>
+        <w:autoSpaceDE w:val="0"/>
+        <w:autoSpaceDN w:val="0"/>
+        <w:adjustRightInd w:val="0"/>
+        <w:rPr>
+          <w:rFonts w:ascii="Cascadia Mono" w:hAnsi="Cascadia Mono" w:cs="Cascadia Mono"/>
+          <w:color w:val="000000"/>
+          <w:sz w:val="19"/>
+          <w:szCs w:val="19"/>
+        </w:rPr>
+      </w:pPr>
+      <w:r>
+        <w:rPr>
+          <w:rFonts w:ascii="Cascadia Mono" w:hAnsi="Cascadia Mono" w:cs="Cascadia Mono"/>
+          <w:color w:val="0000FF"/>
+          <w:sz w:val="19"/>
+          <w:szCs w:val="19"/>
+        </w:rPr>
+        <w:t>class</w:t>
+      </w:r>
+      <w:r>
+        <w:rPr>
+          <w:rFonts w:ascii="Cascadia Mono" w:hAnsi="Cascadia Mono" w:cs="Cascadia Mono"/>
+          <w:color w:val="000000"/>
+          <w:sz w:val="19"/>
+          <w:szCs w:val="19"/>
+        </w:rPr>
+        <w:t xml:space="preserve"> </w:t>
+      </w:r>
+      <w:r>
+        <w:rPr>
+          <w:rFonts w:ascii="Cascadia Mono" w:hAnsi="Cascadia Mono" w:cs="Cascadia Mono"/>
+          <w:color w:val="2B91AF"/>
+          <w:sz w:val="19"/>
+          <w:szCs w:val="19"/>
+        </w:rPr>
+        <w:t>Player</w:t>
+      </w:r>
+      <w:r>
+        <w:rPr>
+          <w:rFonts w:ascii="Cascadia Mono" w:hAnsi="Cascadia Mono" w:cs="Cascadia Mono"/>
+          <w:color w:val="000000"/>
+          <w:sz w:val="19"/>
+          <w:szCs w:val="19"/>
+        </w:rPr>
+        <w:t xml:space="preserve"> {</w:t>
+      </w:r>
+    </w:p>
+    <w:p>
+      <w:pPr>
+        <w:pBdr>
+          <w:top w:val="single" w:sz="4" w:space="1" w:color="auto"/>
+          <w:left w:val="single" w:sz="4" w:space="4" w:color="auto"/>
+          <w:bottom w:val="single" w:sz="4" w:space="1" w:color="auto"/>
+          <w:right w:val="single" w:sz="4" w:space="4" w:color="auto"/>
+        </w:pBdr>
+        <w:autoSpaceDE w:val="0"/>
+        <w:autoSpaceDN w:val="0"/>
+        <w:adjustRightInd w:val="0"/>
+        <w:rPr>
+          <w:rFonts w:ascii="Cascadia Mono" w:hAnsi="Cascadia Mono" w:cs="Cascadia Mono"/>
+          <w:color w:val="000000"/>
+          <w:sz w:val="19"/>
+          <w:szCs w:val="19"/>
+        </w:rPr>
+      </w:pPr>
+      <w:r>
+        <w:rPr>
+          <w:rFonts w:ascii="Cascadia Mono" w:hAnsi="Cascadia Mono" w:cs="Cascadia Mono"/>
+          <w:color w:val="0000FF"/>
+          <w:sz w:val="19"/>
+          <w:szCs w:val="19"/>
+        </w:rPr>
+        <w:t>private</w:t>
+      </w:r>
+      <w:r>
+        <w:rPr>
+          <w:rFonts w:ascii="Cascadia Mono" w:hAnsi="Cascadia Mono" w:cs="Cascadia Mono"/>
+          <w:color w:val="000000"/>
+          <w:sz w:val="19"/>
+          <w:szCs w:val="19"/>
+        </w:rPr>
+        <w:t>:</w:t>
+      </w:r>
+    </w:p>
+    <w:p>
+      <w:pPr>
+        <w:pBdr>
+          <w:top w:val="single" w:sz="4" w:space="1" w:color="auto"/>
+          <w:left w:val="single" w:sz="4" w:space="4" w:color="auto"/>
+          <w:bottom w:val="single" w:sz="4" w:space="1" w:color="auto"/>
+          <w:right w:val="single" w:sz="4" w:space="4" w:color="auto"/>
+        </w:pBdr>
+        <w:autoSpaceDE w:val="0"/>
+        <w:autoSpaceDN w:val="0"/>
+        <w:adjustRightInd w:val="0"/>
+        <w:rPr>
+          <w:rFonts w:ascii="Cascadia Mono" w:hAnsi="Cascadia Mono" w:cs="Cascadia Mono"/>
+          <w:color w:val="000000"/>
+          <w:sz w:val="19"/>
+          <w:szCs w:val="19"/>
+        </w:rPr>
+      </w:pPr>
+      <w:r>
+        <w:rPr>
+          <w:rFonts w:ascii="Cascadia Mono" w:hAnsi="Cascadia Mono" w:cs="Cascadia Mono"/>
+          <w:color w:val="000000"/>
+          <w:sz w:val="19"/>
+          <w:szCs w:val="19"/>
+        </w:rPr>
+        <w:t xml:space="preserve">    </w:t>
+      </w:r>
+      <w:r>
+        <w:rPr>
+          <w:rFonts w:ascii="Cascadia Mono" w:hAnsi="Cascadia Mono" w:cs="Cascadia Mono"/>
+          <w:color w:val="2B91AF"/>
+          <w:sz w:val="19"/>
+          <w:szCs w:val="19"/>
+        </w:rPr>
+        <w:t>string</w:t>
+      </w:r>
+      <w:r>
+        <w:rPr>
+          <w:rFonts w:ascii="Cascadia Mono" w:hAnsi="Cascadia Mono" w:cs="Cascadia Mono"/>
+          <w:color w:val="000000"/>
+          <w:sz w:val="19"/>
+          <w:szCs w:val="19"/>
+        </w:rPr>
+        <w:t xml:space="preserve"> name;</w:t>
+      </w:r>
+    </w:p>
+    <w:p>
+      <w:pPr>
+        <w:pBdr>
+          <w:top w:val="single" w:sz="4" w:space="1" w:color="auto"/>
+          <w:left w:val="single" w:sz="4" w:space="4" w:color="auto"/>
+          <w:bottom w:val="single" w:sz="4" w:space="1" w:color="auto"/>
+          <w:right w:val="single" w:sz="4" w:space="4" w:color="auto"/>
+        </w:pBdr>
+        <w:autoSpaceDE w:val="0"/>
+        <w:autoSpaceDN w:val="0"/>
+        <w:adjustRightInd w:val="0"/>
+        <w:rPr>
+          <w:rFonts w:ascii="Cascadia Mono" w:hAnsi="Cascadia Mono" w:cs="Cascadia Mono"/>
+          <w:color w:val="000000"/>
+          <w:sz w:val="19"/>
+          <w:szCs w:val="19"/>
+        </w:rPr>
+      </w:pPr>
+      <w:r>
+        <w:rPr>
+          <w:rFonts w:ascii="Cascadia Mono" w:hAnsi="Cascadia Mono" w:cs="Cascadia Mono"/>
+          <w:color w:val="000000"/>
+          <w:sz w:val="19"/>
+          <w:szCs w:val="19"/>
+        </w:rPr>
+        <w:t xml:space="preserve">    </w:t>
+      </w:r>
+      <w:r>
+        <w:rPr>
+          <w:rFonts w:ascii="Cascadia Mono" w:hAnsi="Cascadia Mono" w:cs="Cascadia Mono"/>
+          <w:color w:val="0000FF"/>
+          <w:sz w:val="19"/>
+          <w:szCs w:val="19"/>
+        </w:rPr>
+        <w:t>int</w:t>
+      </w:r>
+      <w:r>
+        <w:rPr>
+          <w:rFonts w:ascii="Cascadia Mono" w:hAnsi="Cascadia Mono" w:cs="Cascadia Mono"/>
+          <w:color w:val="000000"/>
+          <w:sz w:val="19"/>
+          <w:szCs w:val="19"/>
+        </w:rPr>
+        <w:t xml:space="preserve"> score;</w:t>
+      </w:r>
+    </w:p>
+    <w:p>
+      <w:pPr>
+        <w:pBdr>
+          <w:top w:val="single" w:sz="4" w:space="1" w:color="auto"/>
+          <w:left w:val="single" w:sz="4" w:space="4" w:color="auto"/>
+          <w:bottom w:val="single" w:sz="4" w:space="1" w:color="auto"/>
+          <w:right w:val="single" w:sz="4" w:space="4" w:color="auto"/>
+        </w:pBdr>
+        <w:autoSpaceDE w:val="0"/>
+        <w:autoSpaceDN w:val="0"/>
+        <w:adjustRightInd w:val="0"/>
+        <w:rPr>
+          <w:rFonts w:ascii="Cascadia Mono" w:hAnsi="Cascadia Mono" w:cs="Cascadia Mono"/>
+          <w:color w:val="000000"/>
+          <w:sz w:val="19"/>
+          <w:szCs w:val="19"/>
+        </w:rPr>
+      </w:pPr>
+      <w:r>
+        <w:rPr>
+          <w:rFonts w:ascii="Cascadia Mono" w:hAnsi="Cascadia Mono" w:cs="Cascadia Mono"/>
+          <w:color w:val="000000"/>
+          <w:sz w:val="19"/>
+          <w:szCs w:val="19"/>
+        </w:rPr>
+        <w:t xml:space="preserve">    </w:t>
+      </w:r>
+      <w:r>
+        <w:rPr>
+          <w:rFonts w:ascii="Cascadia Mono" w:hAnsi="Cascadia Mono" w:cs="Cascadia Mono"/>
+          <w:color w:val="0000FF"/>
+          <w:sz w:val="19"/>
+          <w:szCs w:val="19"/>
+        </w:rPr>
+        <w:t>int</w:t>
+      </w:r>
+      <w:r>
+        <w:rPr>
+          <w:rFonts w:ascii="Cascadia Mono" w:hAnsi="Cascadia Mono" w:cs="Cascadia Mono"/>
+          <w:color w:val="000000"/>
+          <w:sz w:val="19"/>
+          <w:szCs w:val="19"/>
+        </w:rPr>
+        <w:t xml:space="preserve"> level;</w:t>
+      </w:r>
+    </w:p>
+    <w:p>
+      <w:pPr>
+        <w:pBdr>
+          <w:top w:val="single" w:sz="4" w:space="1" w:color="auto"/>
+          <w:left w:val="single" w:sz="4" w:space="4" w:color="auto"/>
+          <w:bottom w:val="single" w:sz="4" w:space="1" w:color="auto"/>
+          <w:right w:val="single" w:sz="4" w:space="4" w:color="auto"/>
+        </w:pBdr>
+        <w:autoSpaceDE w:val="0"/>
+        <w:autoSpaceDN w:val="0"/>
+        <w:adjustRightInd w:val="0"/>
+        <w:rPr>
+          <w:rFonts w:ascii="Cascadia Mono" w:hAnsi="Cascadia Mono" w:cs="Cascadia Mono"/>
+          <w:color w:val="000000"/>
+          <w:sz w:val="19"/>
+          <w:szCs w:val="19"/>
+        </w:rPr>
+      </w:pPr>
+      <w:r>
+        <w:rPr>
+          <w:rFonts w:ascii="Cascadia Mono" w:hAnsi="Cascadia Mono" w:cs="Cascadia Mono"/>
+          <w:color w:val="0000FF"/>
+          <w:sz w:val="19"/>
+          <w:szCs w:val="19"/>
+        </w:rPr>
+        <w:t>public</w:t>
+      </w:r>
+      <w:r>
+        <w:rPr>
+          <w:rFonts w:ascii="Cascadia Mono" w:hAnsi="Cascadia Mono" w:cs="Cascadia Mono"/>
+          <w:color w:val="000000"/>
+          <w:sz w:val="19"/>
+          <w:szCs w:val="19"/>
+        </w:rPr>
+        <w:t>:</w:t>
+      </w:r>
+    </w:p>
+    <w:p>
+      <w:pPr>
+        <w:pBdr>
+          <w:top w:val="single" w:sz="4" w:space="1" w:color="auto"/>
+          <w:left w:val="single" w:sz="4" w:space="4" w:color="auto"/>
+          <w:bottom w:val="single" w:sz="4" w:space="1" w:color="auto"/>
+          <w:right w:val="single" w:sz="4" w:space="4" w:color="auto"/>
+        </w:pBdr>
+        <w:autoSpaceDE w:val="0"/>
+        <w:autoSpaceDN w:val="0"/>
+        <w:adjustRightInd w:val="0"/>
+      </w:pPr>
+      <w:r>
+        <w:rPr>
+          <w:rFonts w:ascii="Cascadia Mono" w:hAnsi="Cascadia Mono" w:cs="Cascadia Mono"/>
+          <w:color w:val="000000"/>
+          <w:sz w:val="19"/>
+          <w:szCs w:val="19"/>
+        </w:rPr>
+        <w:t xml:space="preserve">    Player();</w:t>
+      </w:r>
+      <w:r>
+        <w:rPr>
+          <w:rFonts w:ascii="Cascadia Mono" w:hAnsi="Cascadia Mono" w:cs="Cascadia Mono"/>
+          <w:color w:val="000000"/>
+          <w:sz w:val="19"/>
+          <w:szCs w:val="19"/>
+        </w:rPr>
+        <w:tab/>
+      </w:r>
+      <w:r>
+        <w:rPr>
+          <w:rFonts w:ascii="Cascadia Mono" w:hAnsi="Cascadia Mono" w:cs="Cascadia Mono"/>
+          <w:color w:val="000000"/>
+          <w:sz w:val="19"/>
+          <w:szCs w:val="19"/>
+        </w:rPr>
+        <w:tab/>
+      </w:r>
+      <w:r>
+        <w:rPr>
+          <w:rFonts w:ascii="Cascadia Mono" w:hAnsi="Cascadia Mono" w:cs="Cascadia Mono"/>
+          <w:color w:val="000000"/>
+          <w:sz w:val="19"/>
+          <w:szCs w:val="19"/>
+        </w:rPr>
+        <w:tab/>
+      </w:r>
+      <w:r>
+        <w:rPr>
+          <w:rFonts w:ascii="Cascadia Mono" w:hAnsi="Cascadia Mono" w:cs="Cascadia Mono"/>
+          <w:color w:val="000000"/>
+          <w:sz w:val="19"/>
+          <w:szCs w:val="19"/>
+        </w:rPr>
+        <w:tab/>
+        <w:t xml:space="preserve"> </w:t>
+      </w:r>
+      <w:r>
+        <w:rPr>
+          <w:rFonts w:ascii="Cascadia Mono" w:hAnsi="Cascadia Mono" w:cs="Cascadia Mono"/>
+          <w:color w:val="008000"/>
+          <w:sz w:val="19"/>
+          <w:szCs w:val="19"/>
+        </w:rPr>
+        <w:t xml:space="preserve">// </w:t>
+      </w:r>
+      <w:r>
+        <w:rPr>
+          <w:rFonts w:ascii="Cascadia Mono" w:hAnsi="Cascadia Mono" w:cs="Cascadia Mono"/>
+          <w:color w:val="008000"/>
+          <w:sz w:val="19"/>
+          <w:szCs w:val="19"/>
+        </w:rPr>
+        <w:t>constructor</w:t>
+      </w:r>
+    </w:p>
+    <w:p>
+      <w:pPr>
+        <w:pBdr>
+          <w:top w:val="single" w:sz="4" w:space="1" w:color="auto"/>
+          <w:left w:val="single" w:sz="4" w:space="4" w:color="auto"/>
+          <w:bottom w:val="single" w:sz="4" w:space="1" w:color="auto"/>
+          <w:right w:val="single" w:sz="4" w:space="4" w:color="auto"/>
+        </w:pBdr>
+        <w:autoSpaceDE w:val="0"/>
+        <w:autoSpaceDN w:val="0"/>
+        <w:adjustRightInd w:val="0"/>
+        <w:rPr>
+          <w:rFonts w:ascii="Cascadia Mono" w:hAnsi="Cascadia Mono" w:cs="Cascadia Mono"/>
+          <w:color w:val="000000"/>
+          <w:sz w:val="19"/>
+          <w:szCs w:val="19"/>
+        </w:rPr>
+      </w:pPr>
+      <w:r>
+        <w:rPr>
+          <w:rFonts w:ascii="Cascadia Mono" w:hAnsi="Cascadia Mono" w:cs="Cascadia Mono"/>
+          <w:color w:val="000000"/>
+          <w:sz w:val="19"/>
+          <w:szCs w:val="19"/>
+        </w:rPr>
+        <w:t xml:space="preserve">    </w:t>
+      </w:r>
+      <w:r>
+        <w:rPr>
+          <w:rFonts w:ascii="Cascadia Mono" w:hAnsi="Cascadia Mono" w:cs="Cascadia Mono"/>
+          <w:color w:val="0000FF"/>
+          <w:sz w:val="19"/>
+          <w:szCs w:val="19"/>
+        </w:rPr>
+        <w:t>int</w:t>
+      </w:r>
+      <w:r>
+        <w:rPr>
+          <w:rFonts w:ascii="Cascadia Mono" w:hAnsi="Cascadia Mono" w:cs="Cascadia Mono"/>
+          <w:color w:val="000000"/>
+          <w:sz w:val="19"/>
+          <w:szCs w:val="19"/>
+        </w:rPr>
+        <w:t xml:space="preserve"> getLevel();                     </w:t>
+      </w:r>
+      <w:r>
+        <w:rPr>
+          <w:rFonts w:ascii="Cascadia Mono" w:hAnsi="Cascadia Mono" w:cs="Cascadia Mono"/>
+          <w:color w:val="008000"/>
+          <w:sz w:val="19"/>
+          <w:szCs w:val="19"/>
+        </w:rPr>
+        <w:t xml:space="preserve">// </w:t>
+      </w:r>
+      <w:r>
+        <w:rPr>
+          <w:rFonts w:ascii="Cascadia Mono" w:hAnsi="Cascadia Mono" w:cs="Cascadia Mono"/>
+          <w:color w:val="008000"/>
+          <w:sz w:val="19"/>
+          <w:szCs w:val="19"/>
+        </w:rPr>
+        <w:t>lấy điểm hiện tại</w:t>
+      </w:r>
+    </w:p>
+    <w:p>
+      <w:pPr>
+        <w:pBdr>
+          <w:top w:val="single" w:sz="4" w:space="1" w:color="auto"/>
+          <w:left w:val="single" w:sz="4" w:space="4" w:color="auto"/>
+          <w:bottom w:val="single" w:sz="4" w:space="1" w:color="auto"/>
+          <w:right w:val="single" w:sz="4" w:space="4" w:color="auto"/>
+        </w:pBdr>
+        <w:autoSpaceDE w:val="0"/>
+        <w:autoSpaceDN w:val="0"/>
+        <w:adjustRightInd w:val="0"/>
+        <w:rPr>
+          <w:rFonts w:ascii="Cascadia Mono" w:hAnsi="Cascadia Mono" w:cs="Cascadia Mono"/>
+          <w:color w:val="000000"/>
+          <w:sz w:val="19"/>
+          <w:szCs w:val="19"/>
+        </w:rPr>
+      </w:pPr>
+      <w:r>
+        <w:rPr>
+          <w:rFonts w:ascii="Cascadia Mono" w:hAnsi="Cascadia Mono" w:cs="Cascadia Mono"/>
+          <w:color w:val="000000"/>
+          <w:sz w:val="19"/>
+          <w:szCs w:val="19"/>
+        </w:rPr>
+        <w:t xml:space="preserve">    </w:t>
+      </w:r>
+      <w:r>
+        <w:rPr>
+          <w:rFonts w:ascii="Cascadia Mono" w:hAnsi="Cascadia Mono" w:cs="Cascadia Mono"/>
+          <w:color w:val="0000FF"/>
+          <w:sz w:val="19"/>
+          <w:szCs w:val="19"/>
+        </w:rPr>
+        <w:t>int</w:t>
+      </w:r>
+      <w:r>
+        <w:rPr>
+          <w:rFonts w:ascii="Cascadia Mono" w:hAnsi="Cascadia Mono" w:cs="Cascadia Mono"/>
+          <w:color w:val="000000"/>
+          <w:sz w:val="19"/>
+          <w:szCs w:val="19"/>
+        </w:rPr>
+        <w:t xml:space="preserve"> getScore();                     </w:t>
+      </w:r>
+      <w:r>
+        <w:rPr>
+          <w:rFonts w:ascii="Cascadia Mono" w:hAnsi="Cascadia Mono" w:cs="Cascadia Mono"/>
+          <w:color w:val="008000"/>
+          <w:sz w:val="19"/>
+          <w:szCs w:val="19"/>
+        </w:rPr>
+        <w:t xml:space="preserve">// </w:t>
+      </w:r>
+      <w:r>
+        <w:rPr>
+          <w:rFonts w:ascii="Cascadia Mono" w:hAnsi="Cascadia Mono" w:cs="Cascadia Mono"/>
+          <w:color w:val="008000"/>
+          <w:sz w:val="19"/>
+          <w:szCs w:val="19"/>
+        </w:rPr>
+        <w:t>lấy level hiện tại</w:t>
+      </w:r>
+    </w:p>
+    <w:p>
+      <w:pPr>
+        <w:pBdr>
+          <w:top w:val="single" w:sz="4" w:space="1" w:color="auto"/>
+          <w:left w:val="single" w:sz="4" w:space="4" w:color="auto"/>
+          <w:bottom w:val="single" w:sz="4" w:space="1" w:color="auto"/>
+          <w:right w:val="single" w:sz="4" w:space="4" w:color="auto"/>
+        </w:pBdr>
+        <w:autoSpaceDE w:val="0"/>
+        <w:autoSpaceDN w:val="0"/>
+        <w:adjustRightInd w:val="0"/>
+        <w:rPr>
+          <w:rFonts w:ascii="Cascadia Mono" w:hAnsi="Cascadia Mono" w:cs="Cascadia Mono"/>
+          <w:color w:val="000000"/>
+          <w:sz w:val="19"/>
+          <w:szCs w:val="19"/>
+        </w:rPr>
+      </w:pPr>
+      <w:r>
+        <w:rPr>
+          <w:rFonts w:ascii="Cascadia Mono" w:hAnsi="Cascadia Mono" w:cs="Cascadia Mono"/>
+          <w:color w:val="000000"/>
+          <w:sz w:val="19"/>
+          <w:szCs w:val="19"/>
+        </w:rPr>
+        <w:t xml:space="preserve">    </w:t>
+      </w:r>
+      <w:r>
+        <w:rPr>
+          <w:rFonts w:ascii="Cascadia Mono" w:hAnsi="Cascadia Mono" w:cs="Cascadia Mono"/>
+          <w:color w:val="2B91AF"/>
+          <w:sz w:val="19"/>
+          <w:szCs w:val="19"/>
+        </w:rPr>
+        <w:t>string</w:t>
+      </w:r>
+      <w:r>
+        <w:rPr>
+          <w:rFonts w:ascii="Cascadia Mono" w:hAnsi="Cascadia Mono" w:cs="Cascadia Mono"/>
+          <w:color w:val="000000"/>
+          <w:sz w:val="19"/>
+          <w:szCs w:val="19"/>
+        </w:rPr>
+        <w:t xml:space="preserve"> getName();                   </w:t>
+      </w:r>
+      <w:r>
+        <w:rPr>
+          <w:rFonts w:ascii="Cascadia Mono" w:hAnsi="Cascadia Mono" w:cs="Cascadia Mono"/>
+          <w:color w:val="008000"/>
+          <w:sz w:val="19"/>
+          <w:szCs w:val="19"/>
+        </w:rPr>
+        <w:t xml:space="preserve">// </w:t>
+      </w:r>
+      <w:r>
+        <w:rPr>
+          <w:rFonts w:ascii="Cascadia Mono" w:hAnsi="Cascadia Mono" w:cs="Cascadia Mono"/>
+          <w:color w:val="008000"/>
+          <w:sz w:val="19"/>
+          <w:szCs w:val="19"/>
+        </w:rPr>
+        <w:t>lấy tên người chơi</w:t>
+      </w:r>
+    </w:p>
+    <w:p>
+      <w:pPr>
+        <w:pBdr>
+          <w:top w:val="single" w:sz="4" w:space="1" w:color="auto"/>
+          <w:left w:val="single" w:sz="4" w:space="4" w:color="auto"/>
+          <w:bottom w:val="single" w:sz="4" w:space="1" w:color="auto"/>
+          <w:right w:val="single" w:sz="4" w:space="4" w:color="auto"/>
+        </w:pBdr>
+        <w:autoSpaceDE w:val="0"/>
+        <w:autoSpaceDN w:val="0"/>
+        <w:adjustRightInd w:val="0"/>
+        <w:rPr>
+          <w:rFonts w:ascii="Cascadia Mono" w:hAnsi="Cascadia Mono" w:cs="Cascadia Mono"/>
+          <w:color w:val="000000"/>
+          <w:sz w:val="19"/>
+          <w:szCs w:val="19"/>
+        </w:rPr>
+      </w:pPr>
+      <w:r>
+        <w:rPr>
+          <w:rFonts w:ascii="Cascadia Mono" w:hAnsi="Cascadia Mono" w:cs="Cascadia Mono"/>
+          <w:color w:val="000000"/>
+          <w:sz w:val="19"/>
+          <w:szCs w:val="19"/>
+        </w:rPr>
+        <w:t xml:space="preserve">    </w:t>
+      </w:r>
+      <w:r>
+        <w:rPr>
+          <w:rFonts w:ascii="Cascadia Mono" w:hAnsi="Cascadia Mono" w:cs="Cascadia Mono"/>
+          <w:color w:val="0000FF"/>
+          <w:sz w:val="19"/>
+          <w:szCs w:val="19"/>
+        </w:rPr>
+        <w:t>void</w:t>
+      </w:r>
+      <w:r>
+        <w:rPr>
+          <w:rFonts w:ascii="Cascadia Mono" w:hAnsi="Cascadia Mono" w:cs="Cascadia Mono"/>
+          <w:color w:val="000000"/>
+          <w:sz w:val="19"/>
+          <w:szCs w:val="19"/>
+        </w:rPr>
+        <w:t xml:space="preserve"> setName(</w:t>
+      </w:r>
+      <w:r>
+        <w:rPr>
+          <w:rFonts w:ascii="Cascadia Mono" w:hAnsi="Cascadia Mono" w:cs="Cascadia Mono"/>
+          <w:color w:val="2B91AF"/>
+          <w:sz w:val="19"/>
+          <w:szCs w:val="19"/>
+        </w:rPr>
+        <w:t>string</w:t>
+      </w:r>
+      <w:r>
+        <w:rPr>
+          <w:rFonts w:ascii="Cascadia Mono" w:hAnsi="Cascadia Mono" w:cs="Cascadia Mono"/>
+          <w:color w:val="000000"/>
+          <w:sz w:val="19"/>
+          <w:szCs w:val="19"/>
+        </w:rPr>
+        <w:t xml:space="preserve"> </w:t>
+      </w:r>
+      <w:r>
+        <w:rPr>
+          <w:rFonts w:ascii="Cascadia Mono" w:hAnsi="Cascadia Mono" w:cs="Cascadia Mono"/>
+          <w:color w:val="808080"/>
+          <w:sz w:val="19"/>
+          <w:szCs w:val="19"/>
+        </w:rPr>
+        <w:t>s</w:t>
+      </w:r>
+      <w:r>
+        <w:rPr>
+          <w:rFonts w:ascii="Cascadia Mono" w:hAnsi="Cascadia Mono" w:cs="Cascadia Mono"/>
+          <w:color w:val="000000"/>
+          <w:sz w:val="19"/>
+          <w:szCs w:val="19"/>
+        </w:rPr>
+        <w:t xml:space="preserve">);             </w:t>
+      </w:r>
+      <w:r>
+        <w:rPr>
+          <w:rFonts w:ascii="Cascadia Mono" w:hAnsi="Cascadia Mono" w:cs="Cascadia Mono"/>
+          <w:color w:val="008000"/>
+          <w:sz w:val="19"/>
+          <w:szCs w:val="19"/>
+        </w:rPr>
+        <w:t xml:space="preserve">// </w:t>
+      </w:r>
+      <w:r>
+        <w:rPr>
+          <w:rFonts w:ascii="Cascadia Mono" w:hAnsi="Cascadia Mono" w:cs="Cascadia Mono"/>
+          <w:color w:val="008000"/>
+          <w:sz w:val="19"/>
+          <w:szCs w:val="19"/>
+        </w:rPr>
+        <w:t>đặt tên người chơi</w:t>
+      </w:r>
+      <w:r>
+        <w:rPr>
+          <w:rFonts w:ascii="Cascadia Mono" w:hAnsi="Cascadia Mono" w:cs="Cascadia Mono"/>
+          <w:color w:val="008000"/>
+          <w:sz w:val="19"/>
+          <w:szCs w:val="19"/>
+        </w:rPr>
+        <w:t xml:space="preserve">  </w:t>
+      </w:r>
+    </w:p>
+    <w:p>
+      <w:pPr>
+        <w:pBdr>
+          <w:top w:val="single" w:sz="4" w:space="1" w:color="auto"/>
+          <w:left w:val="single" w:sz="4" w:space="4" w:color="auto"/>
+          <w:bottom w:val="single" w:sz="4" w:space="1" w:color="auto"/>
+          <w:right w:val="single" w:sz="4" w:space="4" w:color="auto"/>
+        </w:pBdr>
+        <w:autoSpaceDE w:val="0"/>
+        <w:autoSpaceDN w:val="0"/>
+        <w:adjustRightInd w:val="0"/>
+        <w:rPr>
+          <w:rFonts w:ascii="Cascadia Mono" w:hAnsi="Cascadia Mono" w:cs="Cascadia Mono"/>
+          <w:color w:val="000000"/>
+          <w:sz w:val="19"/>
+          <w:szCs w:val="19"/>
+        </w:rPr>
+      </w:pPr>
+      <w:r>
+        <w:rPr>
+          <w:rFonts w:ascii="Cascadia Mono" w:hAnsi="Cascadia Mono" w:cs="Cascadia Mono"/>
+          <w:color w:val="000000"/>
+          <w:sz w:val="19"/>
+          <w:szCs w:val="19"/>
+        </w:rPr>
+        <w:t xml:space="preserve">    </w:t>
+      </w:r>
+      <w:r>
+        <w:rPr>
+          <w:rFonts w:ascii="Cascadia Mono" w:hAnsi="Cascadia Mono" w:cs="Cascadia Mono"/>
+          <w:color w:val="0000FF"/>
+          <w:sz w:val="19"/>
+          <w:szCs w:val="19"/>
+        </w:rPr>
+        <w:t>void</w:t>
+      </w:r>
+      <w:r>
+        <w:rPr>
+          <w:rFonts w:ascii="Cascadia Mono" w:hAnsi="Cascadia Mono" w:cs="Cascadia Mono"/>
+          <w:color w:val="000000"/>
+          <w:sz w:val="19"/>
+          <w:szCs w:val="19"/>
+        </w:rPr>
+        <w:t xml:space="preserve"> updateScore(</w:t>
+      </w:r>
+      <w:r>
+        <w:rPr>
+          <w:rFonts w:ascii="Cascadia Mono" w:hAnsi="Cascadia Mono" w:cs="Cascadia Mono"/>
+          <w:color w:val="0000FF"/>
+          <w:sz w:val="19"/>
+          <w:szCs w:val="19"/>
+        </w:rPr>
+        <w:t>int</w:t>
+      </w:r>
+      <w:r>
+        <w:rPr>
+          <w:rFonts w:ascii="Cascadia Mono" w:hAnsi="Cascadia Mono" w:cs="Cascadia Mono"/>
+          <w:color w:val="000000"/>
+          <w:sz w:val="19"/>
+          <w:szCs w:val="19"/>
+        </w:rPr>
+        <w:t xml:space="preserve"> </w:t>
+      </w:r>
+      <w:r>
+        <w:rPr>
+          <w:rFonts w:ascii="Cascadia Mono" w:hAnsi="Cascadia Mono" w:cs="Cascadia Mono"/>
+          <w:color w:val="808080"/>
+          <w:sz w:val="19"/>
+          <w:szCs w:val="19"/>
+        </w:rPr>
+        <w:t>s</w:t>
+      </w:r>
+      <w:r>
+        <w:rPr>
+          <w:rFonts w:ascii="Cascadia Mono" w:hAnsi="Cascadia Mono" w:cs="Cascadia Mono"/>
+          <w:color w:val="000000"/>
+          <w:sz w:val="19"/>
+          <w:szCs w:val="19"/>
+        </w:rPr>
+        <w:t xml:space="preserve">);            </w:t>
+      </w:r>
+      <w:r>
+        <w:rPr>
+          <w:rFonts w:ascii="Cascadia Mono" w:hAnsi="Cascadia Mono" w:cs="Cascadia Mono"/>
+          <w:color w:val="008000"/>
+          <w:sz w:val="19"/>
+          <w:szCs w:val="19"/>
+        </w:rPr>
+        <w:t xml:space="preserve">// </w:t>
+      </w:r>
+      <w:r>
+        <w:rPr>
+          <w:rFonts w:ascii="Cascadia Mono" w:hAnsi="Cascadia Mono" w:cs="Cascadia Mono"/>
+          <w:color w:val="008000"/>
+          <w:sz w:val="19"/>
+          <w:szCs w:val="19"/>
+        </w:rPr>
+        <w:t>update điểm số</w:t>
+      </w:r>
+    </w:p>
+    <w:p>
+      <w:pPr>
+        <w:pBdr>
+          <w:top w:val="single" w:sz="4" w:space="1" w:color="auto"/>
+          <w:left w:val="single" w:sz="4" w:space="4" w:color="auto"/>
+          <w:bottom w:val="single" w:sz="4" w:space="1" w:color="auto"/>
+          <w:right w:val="single" w:sz="4" w:space="4" w:color="auto"/>
+        </w:pBdr>
+        <w:autoSpaceDE w:val="0"/>
+        <w:autoSpaceDN w:val="0"/>
+        <w:adjustRightInd w:val="0"/>
+        <w:rPr>
+          <w:rFonts w:ascii="Cascadia Mono" w:hAnsi="Cascadia Mono" w:cs="Cascadia Mono"/>
+          <w:color w:val="000000"/>
+          <w:sz w:val="19"/>
+          <w:szCs w:val="19"/>
+        </w:rPr>
+      </w:pPr>
+      <w:r>
+        <w:rPr>
+          <w:rFonts w:ascii="Cascadia Mono" w:hAnsi="Cascadia Mono" w:cs="Cascadia Mono"/>
+          <w:color w:val="000000"/>
+          <w:sz w:val="19"/>
+          <w:szCs w:val="19"/>
+        </w:rPr>
+        <w:t xml:space="preserve">    </w:t>
+      </w:r>
+      <w:r>
+        <w:rPr>
+          <w:rFonts w:ascii="Cascadia Mono" w:hAnsi="Cascadia Mono" w:cs="Cascadia Mono"/>
+          <w:color w:val="0000FF"/>
+          <w:sz w:val="19"/>
+          <w:szCs w:val="19"/>
+        </w:rPr>
+        <w:t>void</w:t>
+      </w:r>
+      <w:r>
+        <w:rPr>
+          <w:rFonts w:ascii="Cascadia Mono" w:hAnsi="Cascadia Mono" w:cs="Cascadia Mono"/>
+          <w:color w:val="000000"/>
+          <w:sz w:val="19"/>
+          <w:szCs w:val="19"/>
+        </w:rPr>
+        <w:t xml:space="preserve"> saveInfo();                    </w:t>
+      </w:r>
+      <w:r>
+        <w:rPr>
+          <w:rFonts w:ascii="Cascadia Mono" w:hAnsi="Cascadia Mono" w:cs="Cascadia Mono"/>
+          <w:color w:val="008000"/>
+          <w:sz w:val="19"/>
+          <w:szCs w:val="19"/>
+        </w:rPr>
+        <w:t xml:space="preserve">// </w:t>
+      </w:r>
+      <w:r>
+        <w:rPr>
+          <w:rFonts w:ascii="Cascadia Mono" w:hAnsi="Cascadia Mono" w:cs="Cascadia Mono"/>
+          <w:color w:val="008000"/>
+          <w:sz w:val="19"/>
+          <w:szCs w:val="19"/>
+        </w:rPr>
+        <w:t>bảng ghi thông tin người chơi</w:t>
+      </w:r>
+    </w:p>
+    <w:p>
+      <w:pPr>
+        <w:pBdr>
+          <w:top w:val="single" w:sz="4" w:space="1" w:color="auto"/>
+          <w:left w:val="single" w:sz="4" w:space="4" w:color="auto"/>
+          <w:bottom w:val="single" w:sz="4" w:space="1" w:color="auto"/>
+          <w:right w:val="single" w:sz="4" w:space="4" w:color="auto"/>
+        </w:pBdr>
+        <w:autoSpaceDE w:val="0"/>
+        <w:autoSpaceDN w:val="0"/>
+        <w:adjustRightInd w:val="0"/>
+        <w:rPr>
+          <w:rFonts w:ascii="Cascadia Mono" w:hAnsi="Cascadia Mono" w:cs="Cascadia Mono"/>
+          <w:color w:val="000000"/>
+          <w:sz w:val="19"/>
+          <w:szCs w:val="19"/>
+        </w:rPr>
+      </w:pPr>
+      <w:r>
+        <w:rPr>
+          <w:rFonts w:ascii="Cascadia Mono" w:hAnsi="Cascadia Mono" w:cs="Cascadia Mono"/>
+          <w:color w:val="000000"/>
+          <w:sz w:val="19"/>
+          <w:szCs w:val="19"/>
+        </w:rPr>
+        <w:t xml:space="preserve">    </w:t>
+      </w:r>
+      <w:r>
+        <w:rPr>
+          <w:rFonts w:ascii="Cascadia Mono" w:hAnsi="Cascadia Mono" w:cs="Cascadia Mono"/>
+          <w:color w:val="0000FF"/>
+          <w:sz w:val="19"/>
+          <w:szCs w:val="19"/>
+        </w:rPr>
+        <w:t>void</w:t>
+      </w:r>
+      <w:r>
+        <w:rPr>
+          <w:rFonts w:ascii="Cascadia Mono" w:hAnsi="Cascadia Mono" w:cs="Cascadia Mono"/>
+          <w:color w:val="000000"/>
+          <w:sz w:val="19"/>
+          <w:szCs w:val="19"/>
+        </w:rPr>
+        <w:t xml:space="preserve"> restart();</w:t>
+      </w:r>
+      <w:r>
+        <w:rPr>
+          <w:rFonts w:ascii="Cascadia Mono" w:hAnsi="Cascadia Mono" w:cs="Cascadia Mono"/>
+          <w:color w:val="000000"/>
+          <w:sz w:val="19"/>
+          <w:szCs w:val="19"/>
+        </w:rPr>
+        <w:tab/>
+      </w:r>
+      <w:r>
+        <w:rPr>
+          <w:rFonts w:ascii="Cascadia Mono" w:hAnsi="Cascadia Mono" w:cs="Cascadia Mono"/>
+          <w:color w:val="000000"/>
+          <w:sz w:val="19"/>
+          <w:szCs w:val="19"/>
+        </w:rPr>
+        <w:tab/>
+      </w:r>
+      <w:r>
+        <w:rPr>
+          <w:rFonts w:ascii="Cascadia Mono" w:hAnsi="Cascadia Mono" w:cs="Cascadia Mono"/>
+          <w:color w:val="000000"/>
+          <w:sz w:val="19"/>
+          <w:szCs w:val="19"/>
+        </w:rPr>
+        <w:tab/>
+      </w:r>
+      <w:r>
+        <w:rPr>
+          <w:rFonts w:ascii="Cascadia Mono" w:hAnsi="Cascadia Mono" w:cs="Cascadia Mono"/>
+          <w:color w:val="000000"/>
+          <w:sz w:val="19"/>
+          <w:szCs w:val="19"/>
+        </w:rPr>
+        <w:tab/>
+        <w:t xml:space="preserve"> </w:t>
+      </w:r>
+      <w:r>
+        <w:rPr>
+          <w:rFonts w:ascii="Cascadia Mono" w:hAnsi="Cascadia Mono" w:cs="Cascadia Mono"/>
+          <w:color w:val="008000"/>
+          <w:sz w:val="19"/>
+          <w:szCs w:val="19"/>
+        </w:rPr>
+        <w:t xml:space="preserve">// </w:t>
+      </w:r>
+      <w:r>
+        <w:rPr>
+          <w:rFonts w:ascii="Cascadia Mono" w:hAnsi="Cascadia Mono" w:cs="Cascadia Mono"/>
+          <w:color w:val="008000"/>
+          <w:sz w:val="19"/>
+          <w:szCs w:val="19"/>
+        </w:rPr>
+        <w:t>reset điểm và level người chơi</w:t>
+      </w:r>
+    </w:p>
+    <w:p>
+      <w:pPr>
+        <w:pBdr>
+          <w:top w:val="single" w:sz="4" w:space="1" w:color="auto"/>
+          <w:left w:val="single" w:sz="4" w:space="4" w:color="auto"/>
+          <w:bottom w:val="single" w:sz="4" w:space="1" w:color="auto"/>
+          <w:right w:val="single" w:sz="4" w:space="4" w:color="auto"/>
+        </w:pBdr>
+        <w:autoSpaceDE w:val="0"/>
+        <w:autoSpaceDN w:val="0"/>
+        <w:adjustRightInd w:val="0"/>
+        <w:rPr>
+          <w:rFonts w:ascii="Cascadia Mono" w:hAnsi="Cascadia Mono" w:cs="Cascadia Mono"/>
+          <w:color w:val="000000"/>
+          <w:sz w:val="19"/>
+          <w:szCs w:val="19"/>
+        </w:rPr>
+      </w:pPr>
+      <w:r>
+        <w:rPr>
+          <w:rFonts w:ascii="Cascadia Mono" w:hAnsi="Cascadia Mono" w:cs="Cascadia Mono"/>
+          <w:color w:val="000000"/>
+          <w:sz w:val="19"/>
+          <w:szCs w:val="19"/>
+        </w:rPr>
+        <w:t xml:space="preserve">    </w:t>
+      </w:r>
+      <w:r>
+        <w:rPr>
+          <w:rFonts w:ascii="Cascadia Mono" w:hAnsi="Cascadia Mono" w:cs="Cascadia Mono"/>
+          <w:color w:val="0000FF"/>
+          <w:sz w:val="19"/>
+          <w:szCs w:val="19"/>
+        </w:rPr>
+        <w:t>void</w:t>
+      </w:r>
+      <w:r>
+        <w:rPr>
+          <w:rFonts w:ascii="Cascadia Mono" w:hAnsi="Cascadia Mono" w:cs="Cascadia Mono"/>
+          <w:color w:val="000000"/>
+          <w:sz w:val="19"/>
+          <w:szCs w:val="19"/>
+        </w:rPr>
+        <w:t xml:space="preserve"> Input(</w:t>
+      </w:r>
+      <w:r>
+        <w:rPr>
+          <w:rFonts w:ascii="Cascadia Mono" w:hAnsi="Cascadia Mono" w:cs="Cascadia Mono"/>
+          <w:color w:val="2B91AF"/>
+          <w:sz w:val="19"/>
+          <w:szCs w:val="19"/>
+        </w:rPr>
+        <w:t>ifstream</w:t>
+      </w:r>
+      <w:r>
+        <w:rPr>
+          <w:rFonts w:ascii="Cascadia Mono" w:hAnsi="Cascadia Mono" w:cs="Cascadia Mono"/>
+          <w:color w:val="000000"/>
+          <w:sz w:val="19"/>
+          <w:szCs w:val="19"/>
+        </w:rPr>
+        <w:t xml:space="preserve">&amp; </w:t>
+      </w:r>
+      <w:r>
+        <w:rPr>
+          <w:rFonts w:ascii="Cascadia Mono" w:hAnsi="Cascadia Mono" w:cs="Cascadia Mono"/>
+          <w:color w:val="808080"/>
+          <w:sz w:val="19"/>
+          <w:szCs w:val="19"/>
+        </w:rPr>
+        <w:t>FileIn</w:t>
+      </w:r>
+      <w:r>
+        <w:rPr>
+          <w:rFonts w:ascii="Cascadia Mono" w:hAnsi="Cascadia Mono" w:cs="Cascadia Mono"/>
+          <w:color w:val="000000"/>
+          <w:sz w:val="19"/>
+          <w:szCs w:val="19"/>
+        </w:rPr>
+        <w:t>);</w:t>
+      </w:r>
+      <w:r>
+        <w:rPr>
+          <w:rFonts w:ascii="Cascadia Mono" w:hAnsi="Cascadia Mono" w:cs="Cascadia Mono"/>
+          <w:color w:val="000000"/>
+          <w:sz w:val="19"/>
+          <w:szCs w:val="19"/>
+        </w:rPr>
+        <w:tab/>
+        <w:t xml:space="preserve"> </w:t>
+      </w:r>
+      <w:r>
+        <w:rPr>
+          <w:rFonts w:ascii="Cascadia Mono" w:hAnsi="Cascadia Mono" w:cs="Cascadia Mono"/>
+          <w:color w:val="008000"/>
+          <w:sz w:val="19"/>
+          <w:szCs w:val="19"/>
+        </w:rPr>
+        <w:t xml:space="preserve">// </w:t>
+      </w:r>
+      <w:r>
+        <w:rPr>
+          <w:rFonts w:ascii="Cascadia Mono" w:hAnsi="Cascadia Mono" w:cs="Cascadia Mono"/>
+          <w:color w:val="008000"/>
+          <w:sz w:val="19"/>
+          <w:szCs w:val="19"/>
+        </w:rPr>
+        <w:t>mở file lưu highscore</w:t>
+      </w:r>
+    </w:p>
+    <w:p>
+      <w:pPr>
+        <w:pBdr>
+          <w:top w:val="single" w:sz="4" w:space="1" w:color="auto"/>
+          <w:left w:val="single" w:sz="4" w:space="4" w:color="auto"/>
+          <w:bottom w:val="single" w:sz="4" w:space="1" w:color="auto"/>
+          <w:right w:val="single" w:sz="4" w:space="4" w:color="auto"/>
+        </w:pBdr>
+        <w:autoSpaceDE w:val="0"/>
+        <w:autoSpaceDN w:val="0"/>
+        <w:adjustRightInd w:val="0"/>
+        <w:rPr>
+          <w:rFonts w:ascii="Cascadia Mono" w:hAnsi="Cascadia Mono" w:cs="Cascadia Mono"/>
+          <w:color w:val="000000"/>
+          <w:sz w:val="19"/>
+          <w:szCs w:val="19"/>
+        </w:rPr>
+      </w:pPr>
+      <w:r>
+        <w:rPr>
+          <w:rFonts w:ascii="Cascadia Mono" w:hAnsi="Cascadia Mono" w:cs="Cascadia Mono"/>
+          <w:color w:val="000000"/>
+          <w:sz w:val="19"/>
+          <w:szCs w:val="19"/>
+        </w:rPr>
+        <w:t xml:space="preserve">    </w:t>
+      </w:r>
+      <w:r>
+        <w:rPr>
+          <w:rFonts w:ascii="Cascadia Mono" w:hAnsi="Cascadia Mono" w:cs="Cascadia Mono"/>
+          <w:color w:val="0000FF"/>
+          <w:sz w:val="19"/>
+          <w:szCs w:val="19"/>
+        </w:rPr>
+        <w:t>void</w:t>
+      </w:r>
+      <w:r>
+        <w:rPr>
+          <w:rFonts w:ascii="Cascadia Mono" w:hAnsi="Cascadia Mono" w:cs="Cascadia Mono"/>
+          <w:color w:val="000000"/>
+          <w:sz w:val="19"/>
+          <w:szCs w:val="19"/>
+        </w:rPr>
+        <w:t xml:space="preserve"> Output(</w:t>
+      </w:r>
+      <w:r>
+        <w:rPr>
+          <w:rFonts w:ascii="Cascadia Mono" w:hAnsi="Cascadia Mono" w:cs="Cascadia Mono"/>
+          <w:color w:val="2B91AF"/>
+          <w:sz w:val="19"/>
+          <w:szCs w:val="19"/>
+        </w:rPr>
+        <w:t>ofstream</w:t>
+      </w:r>
+      <w:r>
+        <w:rPr>
+          <w:rFonts w:ascii="Cascadia Mono" w:hAnsi="Cascadia Mono" w:cs="Cascadia Mono"/>
+          <w:color w:val="000000"/>
+          <w:sz w:val="19"/>
+          <w:szCs w:val="19"/>
+        </w:rPr>
+        <w:t xml:space="preserve">&amp; </w:t>
+      </w:r>
+      <w:r>
+        <w:rPr>
+          <w:rFonts w:ascii="Cascadia Mono" w:hAnsi="Cascadia Mono" w:cs="Cascadia Mono"/>
+          <w:color w:val="808080"/>
+          <w:sz w:val="19"/>
+          <w:szCs w:val="19"/>
+        </w:rPr>
+        <w:t>FileOut</w:t>
+      </w:r>
+      <w:r>
+        <w:rPr>
+          <w:rFonts w:ascii="Cascadia Mono" w:hAnsi="Cascadia Mono" w:cs="Cascadia Mono"/>
+          <w:color w:val="000000"/>
+          <w:sz w:val="19"/>
+          <w:szCs w:val="19"/>
+        </w:rPr>
+        <w:t>);</w:t>
+      </w:r>
+      <w:r>
+        <w:rPr>
+          <w:rFonts w:ascii="Cascadia Mono" w:hAnsi="Cascadia Mono" w:cs="Cascadia Mono"/>
+          <w:color w:val="000000"/>
+          <w:sz w:val="19"/>
+          <w:szCs w:val="19"/>
+        </w:rPr>
+        <w:tab/>
+        <w:t xml:space="preserve"> </w:t>
+      </w:r>
+      <w:r>
+        <w:rPr>
+          <w:rFonts w:ascii="Cascadia Mono" w:hAnsi="Cascadia Mono" w:cs="Cascadia Mono"/>
+          <w:color w:val="008000"/>
+          <w:sz w:val="19"/>
+          <w:szCs w:val="19"/>
+        </w:rPr>
+        <w:t xml:space="preserve">// </w:t>
+      </w:r>
+      <w:r>
+        <w:rPr>
+          <w:rFonts w:ascii="Cascadia Mono" w:hAnsi="Cascadia Mono" w:cs="Cascadia Mono"/>
+          <w:color w:val="008000"/>
+          <w:sz w:val="19"/>
+          <w:szCs w:val="19"/>
+        </w:rPr>
+        <w:t>lưu dữ liệu vào file highscore</w:t>
+      </w:r>
+    </w:p>
+    <w:p>
+      <w:pPr>
+        <w:pBdr>
+          <w:top w:val="single" w:sz="4" w:space="1" w:color="auto"/>
+          <w:left w:val="single" w:sz="4" w:space="4" w:color="auto"/>
+          <w:bottom w:val="single" w:sz="4" w:space="1" w:color="auto"/>
+          <w:right w:val="single" w:sz="4" w:space="4" w:color="auto"/>
+        </w:pBdr>
+        <w:rPr>
+          <w:rFonts w:ascii="Cascadia Mono" w:hAnsi="Cascadia Mono" w:cs="Cascadia Mono"/>
+          <w:color w:val="000000"/>
+          <w:sz w:val="19"/>
+          <w:szCs w:val="19"/>
+        </w:rPr>
+      </w:pPr>
+      <w:r>
+        <w:rPr>
+          <w:rFonts w:ascii="Cascadia Mono" w:hAnsi="Cascadia Mono" w:cs="Cascadia Mono"/>
+          <w:color w:val="000000"/>
+          <w:sz w:val="19"/>
+          <w:szCs w:val="19"/>
+        </w:rPr>
+        <w:t>};</w:t>
+      </w:r>
+    </w:p>
+    <w:p>
+      <w:pPr>
+        <w:rPr>
+          <w:rFonts w:ascii="Times New Roman" w:hAnsi="Times New Roman"/>
+          <w:color w:val="000000"/>
+          <w:szCs w:val="26"/>
+        </w:rPr>
+      </w:pPr>
+      <w:r>
+        <w:rPr>
+          <w:rFonts w:ascii="Times New Roman" w:hAnsi="Times New Roman"/>
+          <w:color w:val="000000"/>
+          <w:szCs w:val="26"/>
+        </w:rPr>
+        <w:t>Các tính năng hỗ trợ người chơi:</w:t>
+      </w:r>
+    </w:p>
+    <w:p>
+      <w:pPr>
+        <w:pStyle w:val="ListParagraph"/>
+        <w:numPr>
+          <w:ilvl w:val="0"/>
+          <w:numId w:val="9"/>
+        </w:numPr>
+        <w:rPr>
+          <w:rFonts w:ascii="Times New Roman" w:hAnsi="Times New Roman"/>
+          <w:sz w:val="26"/>
+          <w:szCs w:val="26"/>
+        </w:rPr>
+      </w:pPr>
+      <w:r>
+        <w:rPr>
+          <w:rFonts w:ascii="Times New Roman" w:hAnsi="Times New Roman"/>
+          <w:sz w:val="26"/>
+          <w:szCs w:val="26"/>
+        </w:rPr>
+        <w:t>Nhập vào thông tin người chơi.</w:t>
+      </w:r>
+    </w:p>
+    <w:p>
+      <w:pPr>
+        <w:pStyle w:val="ListParagraph"/>
+        <w:numPr>
+          <w:ilvl w:val="0"/>
+          <w:numId w:val="9"/>
+        </w:numPr>
+        <w:rPr>
+          <w:rFonts w:ascii="Times New Roman" w:hAnsi="Times New Roman"/>
+          <w:sz w:val="26"/>
+          <w:szCs w:val="26"/>
+        </w:rPr>
+      </w:pPr>
+      <w:r>
+        <w:rPr>
+          <w:rFonts w:ascii="Times New Roman" w:hAnsi="Times New Roman"/>
+          <w:sz w:val="26"/>
+          <w:szCs w:val="26"/>
+        </w:rPr>
+        <w:t>Lưu thông tin, highscore của người chơi.</w:t>
+      </w:r>
+    </w:p>
+    <w:p>
+      <w:pPr>
+        <w:pStyle w:val="ListParagraph"/>
+        <w:numPr>
+          <w:ilvl w:val="0"/>
+          <w:numId w:val="9"/>
+        </w:numPr>
+        <w:rPr>
+          <w:rFonts w:ascii="Times New Roman" w:hAnsi="Times New Roman"/>
+          <w:sz w:val="26"/>
+          <w:szCs w:val="26"/>
+        </w:rPr>
+      </w:pPr>
+      <w:r>
+        <w:rPr>
+          <w:rFonts w:ascii="Times New Roman" w:hAnsi="Times New Roman"/>
+          <w:sz w:val="26"/>
+          <w:szCs w:val="26"/>
+        </w:rPr>
+        <w:t>Giúp người chơi restart lại game.</w:t>
+      </w:r>
+    </w:p>
+    <w:p>
+      <w:pPr>
+        <w:rPr>
+          <w:rFonts w:ascii="Times New Roman" w:hAnsi="Times New Roman"/>
+          <w:szCs w:val="26"/>
+        </w:rPr>
+      </w:pPr>
+      <w:r>
+        <w:rPr>
+          <w:rFonts w:ascii="Times New Roman" w:hAnsi="Times New Roman"/>
+          <w:szCs w:val="26"/>
+        </w:rPr>
+        <w:br w:type="page"/>
+      </w:r>
+    </w:p>
+    <w:p>
+      <w:pPr>
+        <w:pStyle w:val="Heading2"/>
+        <w:numPr>
+          <w:ilvl w:val="0"/>
+          <w:numId w:val="7"/>
+        </w:numPr>
+      </w:pPr>
+      <w:bookmarkStart w:id="8" w:name="_Toc153526169"/>
+      <w:r>
+        <w:lastRenderedPageBreak/>
+        <w:t>Game</w:t>
+      </w:r>
+      <w:bookmarkEnd w:id="8"/>
+    </w:p>
+    <w:p>
+      <w:r>
+        <w:t>Để game có thể hoạt động, nhóm sử dụng class Game, là tổng hợp của toàn bộ các class khác, và các function để có thể build game hoàn thiện.</w:t>
+      </w:r>
+      <w:r>
+        <w:t xml:space="preserve"> Chính vì vậy, đây sẽ là class quan trọng nhất, vì </w:t>
+      </w:r>
+      <w:r>
+        <w:t>class này sẽ quản lý các hàm hoạt động thông qua đây.</w:t>
+      </w:r>
+    </w:p>
+    <w:p>
+      <w:pPr>
+        <w:pBdr>
+          <w:top w:val="single" w:sz="4" w:space="1" w:color="auto"/>
+          <w:left w:val="single" w:sz="4" w:space="4" w:color="auto"/>
+          <w:bottom w:val="single" w:sz="4" w:space="1" w:color="auto"/>
+          <w:right w:val="single" w:sz="4" w:space="4" w:color="auto"/>
+        </w:pBdr>
+        <w:autoSpaceDE w:val="0"/>
+        <w:autoSpaceDN w:val="0"/>
+        <w:adjustRightInd w:val="0"/>
+        <w:rPr>
+          <w:rFonts w:ascii="Cascadia Mono" w:hAnsi="Cascadia Mono" w:cs="Cascadia Mono"/>
+          <w:color w:val="000000"/>
+          <w:sz w:val="19"/>
+          <w:szCs w:val="19"/>
+        </w:rPr>
+      </w:pPr>
+      <w:r>
+        <w:rPr>
+          <w:rFonts w:ascii="Cascadia Mono" w:hAnsi="Cascadia Mono" w:cs="Cascadia Mono"/>
+          <w:color w:val="0000FF"/>
+          <w:sz w:val="19"/>
+          <w:szCs w:val="19"/>
+        </w:rPr>
+        <w:t>class</w:t>
+      </w:r>
+      <w:r>
+        <w:rPr>
+          <w:rFonts w:ascii="Cascadia Mono" w:hAnsi="Cascadia Mono" w:cs="Cascadia Mono"/>
+          <w:color w:val="000000"/>
+          <w:sz w:val="19"/>
+          <w:szCs w:val="19"/>
+        </w:rPr>
+        <w:t xml:space="preserve"> </w:t>
+      </w:r>
+      <w:r>
+        <w:rPr>
+          <w:rFonts w:ascii="Cascadia Mono" w:hAnsi="Cascadia Mono" w:cs="Cascadia Mono"/>
+          <w:color w:val="2B91AF"/>
+          <w:sz w:val="19"/>
+          <w:szCs w:val="19"/>
+        </w:rPr>
+        <w:t>Game</w:t>
+      </w:r>
+      <w:r>
+        <w:rPr>
+          <w:rFonts w:ascii="Cascadia Mono" w:hAnsi="Cascadia Mono" w:cs="Cascadia Mono"/>
+          <w:color w:val="000000"/>
+          <w:sz w:val="19"/>
+          <w:szCs w:val="19"/>
+        </w:rPr>
+        <w:t xml:space="preserve"> {</w:t>
+      </w:r>
+    </w:p>
+    <w:p>
+      <w:pPr>
+        <w:pBdr>
+          <w:top w:val="single" w:sz="4" w:space="1" w:color="auto"/>
+          <w:left w:val="single" w:sz="4" w:space="4" w:color="auto"/>
+          <w:bottom w:val="single" w:sz="4" w:space="1" w:color="auto"/>
+          <w:right w:val="single" w:sz="4" w:space="4" w:color="auto"/>
+        </w:pBdr>
+        <w:autoSpaceDE w:val="0"/>
+        <w:autoSpaceDN w:val="0"/>
+        <w:adjustRightInd w:val="0"/>
+        <w:rPr>
+          <w:rFonts w:ascii="Cascadia Mono" w:hAnsi="Cascadia Mono" w:cs="Cascadia Mono"/>
+          <w:color w:val="000000"/>
+          <w:sz w:val="19"/>
+          <w:szCs w:val="19"/>
+        </w:rPr>
+      </w:pPr>
+      <w:r>
+        <w:rPr>
+          <w:rFonts w:ascii="Cascadia Mono" w:hAnsi="Cascadia Mono" w:cs="Cascadia Mono"/>
+          <w:color w:val="0000FF"/>
+          <w:sz w:val="19"/>
+          <w:szCs w:val="19"/>
+        </w:rPr>
+        <w:t>protected</w:t>
+      </w:r>
+      <w:r>
+        <w:rPr>
+          <w:rFonts w:ascii="Cascadia Mono" w:hAnsi="Cascadia Mono" w:cs="Cascadia Mono"/>
+          <w:color w:val="000000"/>
+          <w:sz w:val="19"/>
+          <w:szCs w:val="19"/>
+        </w:rPr>
+        <w:t>:</w:t>
+      </w:r>
+    </w:p>
+    <w:p>
+      <w:pPr>
+        <w:pBdr>
+          <w:top w:val="single" w:sz="4" w:space="1" w:color="auto"/>
+          <w:left w:val="single" w:sz="4" w:space="4" w:color="auto"/>
+          <w:bottom w:val="single" w:sz="4" w:space="1" w:color="auto"/>
+          <w:right w:val="single" w:sz="4" w:space="4" w:color="auto"/>
+        </w:pBdr>
+        <w:autoSpaceDE w:val="0"/>
+        <w:autoSpaceDN w:val="0"/>
+        <w:adjustRightInd w:val="0"/>
+        <w:rPr>
+          <w:rFonts w:ascii="Cascadia Mono" w:hAnsi="Cascadia Mono" w:cs="Cascadia Mono"/>
+          <w:color w:val="000000"/>
+          <w:sz w:val="19"/>
+          <w:szCs w:val="19"/>
+        </w:rPr>
+      </w:pPr>
+      <w:r>
+        <w:rPr>
+          <w:rFonts w:ascii="Cascadia Mono" w:hAnsi="Cascadia Mono" w:cs="Cascadia Mono"/>
+          <w:color w:val="000000"/>
+          <w:sz w:val="19"/>
+          <w:szCs w:val="19"/>
+        </w:rPr>
+        <w:t xml:space="preserve">    </w:t>
+      </w:r>
+      <w:r>
+        <w:rPr>
+          <w:rFonts w:ascii="Cascadia Mono" w:hAnsi="Cascadia Mono" w:cs="Cascadia Mono"/>
+          <w:color w:val="2B91AF"/>
+          <w:sz w:val="19"/>
+          <w:szCs w:val="19"/>
+        </w:rPr>
+        <w:t>Board</w:t>
+      </w:r>
+      <w:r>
+        <w:rPr>
+          <w:rFonts w:ascii="Cascadia Mono" w:hAnsi="Cascadia Mono" w:cs="Cascadia Mono"/>
+          <w:color w:val="000000"/>
+          <w:sz w:val="19"/>
+          <w:szCs w:val="19"/>
+        </w:rPr>
+        <w:t xml:space="preserve"> aboard;</w:t>
+      </w:r>
+    </w:p>
+    <w:p>
+      <w:pPr>
+        <w:pBdr>
+          <w:top w:val="single" w:sz="4" w:space="1" w:color="auto"/>
+          <w:left w:val="single" w:sz="4" w:space="4" w:color="auto"/>
+          <w:bottom w:val="single" w:sz="4" w:space="1" w:color="auto"/>
+          <w:right w:val="single" w:sz="4" w:space="4" w:color="auto"/>
+        </w:pBdr>
+        <w:autoSpaceDE w:val="0"/>
+        <w:autoSpaceDN w:val="0"/>
+        <w:adjustRightInd w:val="0"/>
+        <w:rPr>
+          <w:rFonts w:ascii="Cascadia Mono" w:hAnsi="Cascadia Mono" w:cs="Cascadia Mono"/>
+          <w:color w:val="000000"/>
+          <w:sz w:val="19"/>
+          <w:szCs w:val="19"/>
+        </w:rPr>
+      </w:pPr>
+      <w:r>
+        <w:rPr>
+          <w:rFonts w:ascii="Cascadia Mono" w:hAnsi="Cascadia Mono" w:cs="Cascadia Mono"/>
+          <w:color w:val="000000"/>
+          <w:sz w:val="19"/>
+          <w:szCs w:val="19"/>
+        </w:rPr>
+        <w:t xml:space="preserve">    </w:t>
+      </w:r>
+      <w:r>
+        <w:rPr>
+          <w:rFonts w:ascii="Cascadia Mono" w:hAnsi="Cascadia Mono" w:cs="Cascadia Mono"/>
+          <w:color w:val="2B91AF"/>
+          <w:sz w:val="19"/>
+          <w:szCs w:val="19"/>
+        </w:rPr>
+        <w:t>Player</w:t>
+      </w:r>
+      <w:r>
+        <w:rPr>
+          <w:rFonts w:ascii="Cascadia Mono" w:hAnsi="Cascadia Mono" w:cs="Cascadia Mono"/>
+          <w:color w:val="000000"/>
+          <w:sz w:val="19"/>
+          <w:szCs w:val="19"/>
+        </w:rPr>
+        <w:t xml:space="preserve"> aPlayer;</w:t>
+      </w:r>
+    </w:p>
+    <w:p>
+      <w:pPr>
+        <w:pBdr>
+          <w:top w:val="single" w:sz="4" w:space="1" w:color="auto"/>
+          <w:left w:val="single" w:sz="4" w:space="4" w:color="auto"/>
+          <w:bottom w:val="single" w:sz="4" w:space="1" w:color="auto"/>
+          <w:right w:val="single" w:sz="4" w:space="4" w:color="auto"/>
+        </w:pBdr>
+        <w:autoSpaceDE w:val="0"/>
+        <w:autoSpaceDN w:val="0"/>
+        <w:adjustRightInd w:val="0"/>
+        <w:rPr>
+          <w:rFonts w:ascii="Cascadia Mono" w:hAnsi="Cascadia Mono" w:cs="Cascadia Mono"/>
+          <w:color w:val="000000"/>
+          <w:sz w:val="19"/>
+          <w:szCs w:val="19"/>
+        </w:rPr>
+      </w:pPr>
+      <w:r>
+        <w:rPr>
+          <w:rFonts w:ascii="Cascadia Mono" w:hAnsi="Cascadia Mono" w:cs="Cascadia Mono"/>
+          <w:color w:val="000000"/>
+          <w:sz w:val="19"/>
+          <w:szCs w:val="19"/>
+        </w:rPr>
+        <w:t xml:space="preserve">    </w:t>
+      </w:r>
+      <w:r>
+        <w:rPr>
+          <w:rFonts w:ascii="Cascadia Mono" w:hAnsi="Cascadia Mono" w:cs="Cascadia Mono"/>
+          <w:color w:val="2B91AF"/>
+          <w:sz w:val="19"/>
+          <w:szCs w:val="19"/>
+        </w:rPr>
+        <w:t>Gach</w:t>
+      </w:r>
+      <w:r>
+        <w:rPr>
+          <w:rFonts w:ascii="Cascadia Mono" w:hAnsi="Cascadia Mono" w:cs="Cascadia Mono"/>
+          <w:color w:val="000000"/>
+          <w:sz w:val="19"/>
+          <w:szCs w:val="19"/>
+        </w:rPr>
+        <w:t xml:space="preserve"> *currBlock, *nextBlock, *shade;</w:t>
+      </w:r>
+    </w:p>
+    <w:p>
+      <w:pPr>
+        <w:pBdr>
+          <w:top w:val="single" w:sz="4" w:space="1" w:color="auto"/>
+          <w:left w:val="single" w:sz="4" w:space="4" w:color="auto"/>
+          <w:bottom w:val="single" w:sz="4" w:space="1" w:color="auto"/>
+          <w:right w:val="single" w:sz="4" w:space="4" w:color="auto"/>
+        </w:pBdr>
+        <w:autoSpaceDE w:val="0"/>
+        <w:autoSpaceDN w:val="0"/>
+        <w:adjustRightInd w:val="0"/>
+        <w:rPr>
+          <w:rFonts w:ascii="Cascadia Mono" w:hAnsi="Cascadia Mono" w:cs="Cascadia Mono"/>
+          <w:color w:val="000000"/>
+          <w:sz w:val="19"/>
+          <w:szCs w:val="19"/>
+        </w:rPr>
+      </w:pPr>
+      <w:r>
+        <w:rPr>
+          <w:rFonts w:ascii="Cascadia Mono" w:hAnsi="Cascadia Mono" w:cs="Cascadia Mono"/>
+          <w:color w:val="0000FF"/>
+          <w:sz w:val="19"/>
+          <w:szCs w:val="19"/>
+        </w:rPr>
+        <w:t>public</w:t>
+      </w:r>
+      <w:r>
+        <w:rPr>
+          <w:rFonts w:ascii="Cascadia Mono" w:hAnsi="Cascadia Mono" w:cs="Cascadia Mono"/>
+          <w:color w:val="000000"/>
+          <w:sz w:val="19"/>
+          <w:szCs w:val="19"/>
+        </w:rPr>
+        <w:t>:</w:t>
+      </w:r>
+    </w:p>
+    <w:p>
+      <w:pPr>
+        <w:pBdr>
+          <w:top w:val="single" w:sz="4" w:space="1" w:color="auto"/>
+          <w:left w:val="single" w:sz="4" w:space="4" w:color="auto"/>
+          <w:bottom w:val="single" w:sz="4" w:space="1" w:color="auto"/>
+          <w:right w:val="single" w:sz="4" w:space="4" w:color="auto"/>
+        </w:pBdr>
+        <w:autoSpaceDE w:val="0"/>
+        <w:autoSpaceDN w:val="0"/>
+        <w:adjustRightInd w:val="0"/>
+        <w:rPr>
+          <w:rFonts w:ascii="Cascadia Mono" w:hAnsi="Cascadia Mono" w:cs="Cascadia Mono"/>
+          <w:color w:val="000000"/>
+          <w:sz w:val="19"/>
+          <w:szCs w:val="19"/>
+        </w:rPr>
+      </w:pPr>
+      <w:r>
+        <w:rPr>
+          <w:rFonts w:ascii="Cascadia Mono" w:hAnsi="Cascadia Mono" w:cs="Cascadia Mono"/>
+          <w:color w:val="000000"/>
+          <w:sz w:val="19"/>
+          <w:szCs w:val="19"/>
+        </w:rPr>
+        <w:t xml:space="preserve">    </w:t>
+      </w:r>
+      <w:r>
+        <w:rPr>
+          <w:rFonts w:ascii="Cascadia Mono" w:hAnsi="Cascadia Mono" w:cs="Cascadia Mono"/>
+          <w:color w:val="0000FF"/>
+          <w:sz w:val="19"/>
+          <w:szCs w:val="19"/>
+        </w:rPr>
+        <w:t>int</w:t>
+      </w:r>
+      <w:r>
+        <w:rPr>
+          <w:rFonts w:ascii="Cascadia Mono" w:hAnsi="Cascadia Mono" w:cs="Cascadia Mono"/>
+          <w:color w:val="000000"/>
+          <w:sz w:val="19"/>
+          <w:szCs w:val="19"/>
+        </w:rPr>
+        <w:t xml:space="preserve"> menu();                 </w:t>
+      </w:r>
+      <w:r>
+        <w:rPr>
+          <w:rFonts w:ascii="Cascadia Mono" w:hAnsi="Cascadia Mono" w:cs="Cascadia Mono"/>
+          <w:color w:val="008000"/>
+          <w:sz w:val="19"/>
+          <w:szCs w:val="19"/>
+        </w:rPr>
+        <w:t>// vẽ menu, đồng thời return các mode ở menu</w:t>
+      </w:r>
+    </w:p>
+    <w:p>
+      <w:pPr>
+        <w:pBdr>
+          <w:top w:val="single" w:sz="4" w:space="1" w:color="auto"/>
+          <w:left w:val="single" w:sz="4" w:space="4" w:color="auto"/>
+          <w:bottom w:val="single" w:sz="4" w:space="1" w:color="auto"/>
+          <w:right w:val="single" w:sz="4" w:space="4" w:color="auto"/>
+        </w:pBdr>
+        <w:autoSpaceDE w:val="0"/>
+        <w:autoSpaceDN w:val="0"/>
+        <w:adjustRightInd w:val="0"/>
+        <w:rPr>
+          <w:rFonts w:ascii="Cascadia Mono" w:hAnsi="Cascadia Mono" w:cs="Cascadia Mono"/>
+          <w:color w:val="000000"/>
+          <w:sz w:val="19"/>
+          <w:szCs w:val="19"/>
+        </w:rPr>
+      </w:pPr>
+      <w:r>
+        <w:rPr>
+          <w:rFonts w:ascii="Cascadia Mono" w:hAnsi="Cascadia Mono" w:cs="Cascadia Mono"/>
+          <w:color w:val="000000"/>
+          <w:sz w:val="19"/>
+          <w:szCs w:val="19"/>
+        </w:rPr>
+        <w:t xml:space="preserve">    </w:t>
+      </w:r>
+      <w:r>
+        <w:rPr>
+          <w:rFonts w:ascii="Cascadia Mono" w:hAnsi="Cascadia Mono" w:cs="Cascadia Mono"/>
+          <w:color w:val="0000FF"/>
+          <w:sz w:val="19"/>
+          <w:szCs w:val="19"/>
+        </w:rPr>
+        <w:t>void</w:t>
+      </w:r>
+      <w:r>
+        <w:rPr>
+          <w:rFonts w:ascii="Cascadia Mono" w:hAnsi="Cascadia Mono" w:cs="Cascadia Mono"/>
+          <w:color w:val="000000"/>
+          <w:sz w:val="19"/>
+          <w:szCs w:val="19"/>
+        </w:rPr>
+        <w:t xml:space="preserve"> inputName();           </w:t>
+      </w:r>
+      <w:r>
+        <w:rPr>
+          <w:rFonts w:ascii="Cascadia Mono" w:hAnsi="Cascadia Mono" w:cs="Cascadia Mono"/>
+          <w:color w:val="008000"/>
+          <w:sz w:val="19"/>
+          <w:szCs w:val="19"/>
+        </w:rPr>
+        <w:t>// vẽ màn hình nhập tên người chơi</w:t>
+      </w:r>
+    </w:p>
+    <w:p>
+      <w:pPr>
+        <w:pBdr>
+          <w:top w:val="single" w:sz="4" w:space="1" w:color="auto"/>
+          <w:left w:val="single" w:sz="4" w:space="4" w:color="auto"/>
+          <w:bottom w:val="single" w:sz="4" w:space="1" w:color="auto"/>
+          <w:right w:val="single" w:sz="4" w:space="4" w:color="auto"/>
+        </w:pBdr>
+        <w:autoSpaceDE w:val="0"/>
+        <w:autoSpaceDN w:val="0"/>
+        <w:adjustRightInd w:val="0"/>
+        <w:rPr>
+          <w:rFonts w:ascii="Cascadia Mono" w:hAnsi="Cascadia Mono" w:cs="Cascadia Mono"/>
+          <w:color w:val="000000"/>
+          <w:sz w:val="19"/>
+          <w:szCs w:val="19"/>
+        </w:rPr>
+      </w:pPr>
+      <w:r>
+        <w:rPr>
+          <w:rFonts w:ascii="Cascadia Mono" w:hAnsi="Cascadia Mono" w:cs="Cascadia Mono"/>
+          <w:color w:val="000000"/>
+          <w:sz w:val="19"/>
+          <w:szCs w:val="19"/>
+        </w:rPr>
+        <w:t xml:space="preserve">    </w:t>
+      </w:r>
+      <w:r>
+        <w:rPr>
+          <w:rFonts w:ascii="Cascadia Mono" w:hAnsi="Cascadia Mono" w:cs="Cascadia Mono"/>
+          <w:color w:val="0000FF"/>
+          <w:sz w:val="19"/>
+          <w:szCs w:val="19"/>
+        </w:rPr>
+        <w:t>void</w:t>
+      </w:r>
+      <w:r>
+        <w:rPr>
+          <w:rFonts w:ascii="Cascadia Mono" w:hAnsi="Cascadia Mono" w:cs="Cascadia Mono"/>
+          <w:color w:val="000000"/>
+          <w:sz w:val="19"/>
+          <w:szCs w:val="19"/>
+        </w:rPr>
+        <w:t xml:space="preserve"> inGameInstruction();   </w:t>
+      </w:r>
+      <w:r>
+        <w:rPr>
+          <w:rFonts w:ascii="Cascadia Mono" w:hAnsi="Cascadia Mono" w:cs="Cascadia Mono"/>
+          <w:color w:val="008000"/>
+          <w:sz w:val="19"/>
+          <w:szCs w:val="19"/>
+        </w:rPr>
+        <w:t xml:space="preserve">// vẽ phần hướng dẫn chơi trong game        </w:t>
+      </w:r>
+    </w:p>
+    <w:p>
+      <w:pPr>
+        <w:pBdr>
+          <w:top w:val="single" w:sz="4" w:space="1" w:color="auto"/>
+          <w:left w:val="single" w:sz="4" w:space="4" w:color="auto"/>
+          <w:bottom w:val="single" w:sz="4" w:space="1" w:color="auto"/>
+          <w:right w:val="single" w:sz="4" w:space="4" w:color="auto"/>
+        </w:pBdr>
+        <w:autoSpaceDE w:val="0"/>
+        <w:autoSpaceDN w:val="0"/>
+        <w:adjustRightInd w:val="0"/>
+        <w:rPr>
+          <w:rFonts w:ascii="Cascadia Mono" w:hAnsi="Cascadia Mono" w:cs="Cascadia Mono"/>
+          <w:color w:val="000000"/>
+          <w:sz w:val="19"/>
+          <w:szCs w:val="19"/>
+        </w:rPr>
+      </w:pPr>
+      <w:r>
+        <w:rPr>
+          <w:rFonts w:ascii="Cascadia Mono" w:hAnsi="Cascadia Mono" w:cs="Cascadia Mono"/>
+          <w:color w:val="000000"/>
+          <w:sz w:val="19"/>
+          <w:szCs w:val="19"/>
+        </w:rPr>
+        <w:t xml:space="preserve">    </w:t>
+      </w:r>
+      <w:r>
+        <w:rPr>
+          <w:rFonts w:ascii="Cascadia Mono" w:hAnsi="Cascadia Mono" w:cs="Cascadia Mono"/>
+          <w:color w:val="0000FF"/>
+          <w:sz w:val="19"/>
+          <w:szCs w:val="19"/>
+        </w:rPr>
+        <w:t>int</w:t>
+      </w:r>
+      <w:r>
+        <w:rPr>
+          <w:rFonts w:ascii="Cascadia Mono" w:hAnsi="Cascadia Mono" w:cs="Cascadia Mono"/>
+          <w:color w:val="000000"/>
+          <w:sz w:val="19"/>
+          <w:szCs w:val="19"/>
+        </w:rPr>
+        <w:t xml:space="preserve"> Play(</w:t>
+      </w:r>
+      <w:r>
+        <w:rPr>
+          <w:rFonts w:ascii="Cascadia Mono" w:hAnsi="Cascadia Mono" w:cs="Cascadia Mono"/>
+          <w:color w:val="0000FF"/>
+          <w:sz w:val="19"/>
+          <w:szCs w:val="19"/>
+        </w:rPr>
+        <w:t>int</w:t>
+      </w:r>
+      <w:r>
+        <w:rPr>
+          <w:rFonts w:ascii="Cascadia Mono" w:hAnsi="Cascadia Mono" w:cs="Cascadia Mono"/>
+          <w:color w:val="000000"/>
+          <w:sz w:val="19"/>
+          <w:szCs w:val="19"/>
+        </w:rPr>
+        <w:t xml:space="preserve"> </w:t>
+      </w:r>
+      <w:r>
+        <w:rPr>
+          <w:rFonts w:ascii="Cascadia Mono" w:hAnsi="Cascadia Mono" w:cs="Cascadia Mono"/>
+          <w:color w:val="808080"/>
+          <w:sz w:val="19"/>
+          <w:szCs w:val="19"/>
+        </w:rPr>
+        <w:t>mode</w:t>
+      </w:r>
+      <w:r>
+        <w:rPr>
+          <w:rFonts w:ascii="Cascadia Mono" w:hAnsi="Cascadia Mono" w:cs="Cascadia Mono"/>
+          <w:color w:val="000000"/>
+          <w:sz w:val="19"/>
+          <w:szCs w:val="19"/>
+        </w:rPr>
+        <w:t xml:space="preserve">);         </w:t>
+      </w:r>
+      <w:r>
+        <w:rPr>
+          <w:rFonts w:ascii="Cascadia Mono" w:hAnsi="Cascadia Mono" w:cs="Cascadia Mono"/>
+          <w:color w:val="008000"/>
+          <w:sz w:val="19"/>
+          <w:szCs w:val="19"/>
+        </w:rPr>
+        <w:t>// hàm play, sẽ return giá trị res ảnh hưởng đến ending</w:t>
+      </w:r>
+    </w:p>
+    <w:p>
+      <w:pPr>
+        <w:pBdr>
+          <w:top w:val="single" w:sz="4" w:space="1" w:color="auto"/>
+          <w:left w:val="single" w:sz="4" w:space="4" w:color="auto"/>
+          <w:bottom w:val="single" w:sz="4" w:space="1" w:color="auto"/>
+          <w:right w:val="single" w:sz="4" w:space="4" w:color="auto"/>
+        </w:pBdr>
+        <w:autoSpaceDE w:val="0"/>
+        <w:autoSpaceDN w:val="0"/>
+        <w:adjustRightInd w:val="0"/>
+        <w:rPr>
+          <w:rFonts w:ascii="Cascadia Mono" w:hAnsi="Cascadia Mono" w:cs="Cascadia Mono"/>
+          <w:color w:val="000000"/>
+          <w:sz w:val="19"/>
+          <w:szCs w:val="19"/>
+        </w:rPr>
+      </w:pPr>
+      <w:r>
+        <w:rPr>
+          <w:rFonts w:ascii="Cascadia Mono" w:hAnsi="Cascadia Mono" w:cs="Cascadia Mono"/>
+          <w:color w:val="000000"/>
+          <w:sz w:val="19"/>
+          <w:szCs w:val="19"/>
+        </w:rPr>
+        <w:t xml:space="preserve">    </w:t>
+      </w:r>
+      <w:r>
+        <w:rPr>
+          <w:rFonts w:ascii="Cascadia Mono" w:hAnsi="Cascadia Mono" w:cs="Cascadia Mono"/>
+          <w:color w:val="0000FF"/>
+          <w:sz w:val="19"/>
+          <w:szCs w:val="19"/>
+        </w:rPr>
+        <w:t>void</w:t>
+      </w:r>
+      <w:r>
+        <w:rPr>
+          <w:rFonts w:ascii="Cascadia Mono" w:hAnsi="Cascadia Mono" w:cs="Cascadia Mono"/>
+          <w:color w:val="000000"/>
+          <w:sz w:val="19"/>
+          <w:szCs w:val="19"/>
+        </w:rPr>
+        <w:t xml:space="preserve"> End(</w:t>
+      </w:r>
+      <w:r>
+        <w:rPr>
+          <w:rFonts w:ascii="Cascadia Mono" w:hAnsi="Cascadia Mono" w:cs="Cascadia Mono"/>
+          <w:color w:val="0000FF"/>
+          <w:sz w:val="19"/>
+          <w:szCs w:val="19"/>
+        </w:rPr>
+        <w:t>int</w:t>
+      </w:r>
+      <w:r>
+        <w:rPr>
+          <w:rFonts w:ascii="Cascadia Mono" w:hAnsi="Cascadia Mono" w:cs="Cascadia Mono"/>
+          <w:color w:val="000000"/>
+          <w:sz w:val="19"/>
+          <w:szCs w:val="19"/>
+        </w:rPr>
+        <w:t xml:space="preserve"> </w:t>
+      </w:r>
+      <w:r>
+        <w:rPr>
+          <w:rFonts w:ascii="Cascadia Mono" w:hAnsi="Cascadia Mono" w:cs="Cascadia Mono"/>
+          <w:color w:val="808080"/>
+          <w:sz w:val="19"/>
+          <w:szCs w:val="19"/>
+        </w:rPr>
+        <w:t>res</w:t>
+      </w:r>
+      <w:r>
+        <w:rPr>
+          <w:rFonts w:ascii="Cascadia Mono" w:hAnsi="Cascadia Mono" w:cs="Cascadia Mono"/>
+          <w:color w:val="000000"/>
+          <w:sz w:val="19"/>
+          <w:szCs w:val="19"/>
+        </w:rPr>
+        <w:t xml:space="preserve">);          </w:t>
+      </w:r>
+      <w:r>
+        <w:rPr>
+          <w:rFonts w:ascii="Cascadia Mono" w:hAnsi="Cascadia Mono" w:cs="Cascadia Mono"/>
+          <w:color w:val="008000"/>
+          <w:sz w:val="19"/>
+          <w:szCs w:val="19"/>
+        </w:rPr>
+        <w:t>// in ra màn hình ending của game</w:t>
+      </w:r>
+    </w:p>
+    <w:p>
+      <w:pPr>
+        <w:pBdr>
+          <w:top w:val="single" w:sz="4" w:space="1" w:color="auto"/>
+          <w:left w:val="single" w:sz="4" w:space="4" w:color="auto"/>
+          <w:bottom w:val="single" w:sz="4" w:space="1" w:color="auto"/>
+          <w:right w:val="single" w:sz="4" w:space="4" w:color="auto"/>
+        </w:pBdr>
+        <w:autoSpaceDE w:val="0"/>
+        <w:autoSpaceDN w:val="0"/>
+        <w:adjustRightInd w:val="0"/>
+        <w:rPr>
+          <w:rFonts w:ascii="Cascadia Mono" w:hAnsi="Cascadia Mono" w:cs="Cascadia Mono"/>
+          <w:color w:val="000000"/>
+          <w:sz w:val="19"/>
+          <w:szCs w:val="19"/>
+        </w:rPr>
+      </w:pPr>
+      <w:r>
+        <w:rPr>
+          <w:rFonts w:ascii="Cascadia Mono" w:hAnsi="Cascadia Mono" w:cs="Cascadia Mono"/>
+          <w:color w:val="000000"/>
+          <w:sz w:val="19"/>
+          <w:szCs w:val="19"/>
+        </w:rPr>
+        <w:t xml:space="preserve">    </w:t>
+      </w:r>
+      <w:r>
+        <w:rPr>
+          <w:rFonts w:ascii="Cascadia Mono" w:hAnsi="Cascadia Mono" w:cs="Cascadia Mono"/>
+          <w:color w:val="0000FF"/>
+          <w:sz w:val="19"/>
+          <w:szCs w:val="19"/>
+        </w:rPr>
+        <w:t>void</w:t>
+      </w:r>
+      <w:r>
+        <w:rPr>
+          <w:rFonts w:ascii="Cascadia Mono" w:hAnsi="Cascadia Mono" w:cs="Cascadia Mono"/>
+          <w:color w:val="000000"/>
+          <w:sz w:val="19"/>
+          <w:szCs w:val="19"/>
+        </w:rPr>
+        <w:t xml:space="preserve"> restartGame(</w:t>
+      </w:r>
+      <w:r>
+        <w:rPr>
+          <w:rFonts w:ascii="Cascadia Mono" w:hAnsi="Cascadia Mono" w:cs="Cascadia Mono"/>
+          <w:color w:val="0000FF"/>
+          <w:sz w:val="19"/>
+          <w:szCs w:val="19"/>
+        </w:rPr>
+        <w:t>int</w:t>
+      </w:r>
+      <w:r>
+        <w:rPr>
+          <w:rFonts w:ascii="Cascadia Mono" w:hAnsi="Cascadia Mono" w:cs="Cascadia Mono"/>
+          <w:color w:val="000000"/>
+          <w:sz w:val="19"/>
+          <w:szCs w:val="19"/>
+        </w:rPr>
+        <w:t xml:space="preserve"> </w:t>
+      </w:r>
+      <w:r>
+        <w:rPr>
+          <w:rFonts w:ascii="Cascadia Mono" w:hAnsi="Cascadia Mono" w:cs="Cascadia Mono"/>
+          <w:color w:val="808080"/>
+          <w:sz w:val="19"/>
+          <w:szCs w:val="19"/>
+        </w:rPr>
+        <w:t>res</w:t>
+      </w:r>
+      <w:r>
+        <w:rPr>
+          <w:rFonts w:ascii="Cascadia Mono" w:hAnsi="Cascadia Mono" w:cs="Cascadia Mono"/>
+          <w:color w:val="000000"/>
+          <w:sz w:val="19"/>
+          <w:szCs w:val="19"/>
+        </w:rPr>
+        <w:t xml:space="preserve">);  </w:t>
+      </w:r>
+      <w:r>
+        <w:rPr>
+          <w:rFonts w:ascii="Cascadia Mono" w:hAnsi="Cascadia Mono" w:cs="Cascadia Mono"/>
+          <w:color w:val="008000"/>
+          <w:sz w:val="19"/>
+          <w:szCs w:val="19"/>
+        </w:rPr>
+        <w:t>// bắt đầu lại trò chơi</w:t>
+      </w:r>
+    </w:p>
+    <w:p>
+      <w:pPr>
+        <w:pBdr>
+          <w:top w:val="single" w:sz="4" w:space="1" w:color="auto"/>
+          <w:left w:val="single" w:sz="4" w:space="4" w:color="auto"/>
+          <w:bottom w:val="single" w:sz="4" w:space="1" w:color="auto"/>
+          <w:right w:val="single" w:sz="4" w:space="4" w:color="auto"/>
+        </w:pBdr>
+        <w:autoSpaceDE w:val="0"/>
+        <w:autoSpaceDN w:val="0"/>
+        <w:adjustRightInd w:val="0"/>
+        <w:rPr>
+          <w:rFonts w:ascii="Cascadia Mono" w:hAnsi="Cascadia Mono" w:cs="Cascadia Mono"/>
+          <w:color w:val="000000"/>
+          <w:sz w:val="19"/>
+          <w:szCs w:val="19"/>
+        </w:rPr>
+      </w:pPr>
+      <w:r>
+        <w:rPr>
+          <w:rFonts w:ascii="Cascadia Mono" w:hAnsi="Cascadia Mono" w:cs="Cascadia Mono"/>
+          <w:color w:val="000000"/>
+          <w:sz w:val="19"/>
+          <w:szCs w:val="19"/>
+        </w:rPr>
+        <w:t xml:space="preserve">    </w:t>
+      </w:r>
+      <w:r>
+        <w:rPr>
+          <w:rFonts w:ascii="Cascadia Mono" w:hAnsi="Cascadia Mono" w:cs="Cascadia Mono"/>
+          <w:color w:val="0000FF"/>
+          <w:sz w:val="19"/>
+          <w:szCs w:val="19"/>
+        </w:rPr>
+        <w:t>void</w:t>
+      </w:r>
+      <w:r>
+        <w:rPr>
+          <w:rFonts w:ascii="Cascadia Mono" w:hAnsi="Cascadia Mono" w:cs="Cascadia Mono"/>
+          <w:color w:val="000000"/>
+          <w:sz w:val="19"/>
+          <w:szCs w:val="19"/>
+        </w:rPr>
+        <w:t xml:space="preserve"> viewInstruction();     </w:t>
+      </w:r>
+      <w:r>
+        <w:rPr>
+          <w:rFonts w:ascii="Cascadia Mono" w:hAnsi="Cascadia Mono" w:cs="Cascadia Mono"/>
+          <w:color w:val="008000"/>
+          <w:sz w:val="19"/>
+          <w:szCs w:val="19"/>
+        </w:rPr>
+        <w:t>// mode 2, mở hướng dẫn trò chơi</w:t>
+      </w:r>
+    </w:p>
+    <w:p>
+      <w:pPr>
+        <w:pBdr>
+          <w:top w:val="single" w:sz="4" w:space="1" w:color="auto"/>
+          <w:left w:val="single" w:sz="4" w:space="4" w:color="auto"/>
+          <w:bottom w:val="single" w:sz="4" w:space="1" w:color="auto"/>
+          <w:right w:val="single" w:sz="4" w:space="4" w:color="auto"/>
+        </w:pBdr>
+        <w:autoSpaceDE w:val="0"/>
+        <w:autoSpaceDN w:val="0"/>
+        <w:adjustRightInd w:val="0"/>
+        <w:rPr>
+          <w:rFonts w:ascii="Cascadia Mono" w:hAnsi="Cascadia Mono" w:cs="Cascadia Mono"/>
+          <w:color w:val="000000"/>
+          <w:sz w:val="19"/>
+          <w:szCs w:val="19"/>
+        </w:rPr>
+      </w:pPr>
+      <w:r>
+        <w:rPr>
+          <w:rFonts w:ascii="Cascadia Mono" w:hAnsi="Cascadia Mono" w:cs="Cascadia Mono"/>
+          <w:color w:val="000000"/>
+          <w:sz w:val="19"/>
+          <w:szCs w:val="19"/>
+        </w:rPr>
+        <w:t xml:space="preserve">    </w:t>
+      </w:r>
+      <w:r>
+        <w:rPr>
+          <w:rFonts w:ascii="Cascadia Mono" w:hAnsi="Cascadia Mono" w:cs="Cascadia Mono"/>
+          <w:color w:val="0000FF"/>
+          <w:sz w:val="19"/>
+          <w:szCs w:val="19"/>
+        </w:rPr>
+        <w:t>void</w:t>
+      </w:r>
+      <w:r>
+        <w:rPr>
+          <w:rFonts w:ascii="Cascadia Mono" w:hAnsi="Cascadia Mono" w:cs="Cascadia Mono"/>
+          <w:color w:val="000000"/>
+          <w:sz w:val="19"/>
+          <w:szCs w:val="19"/>
+        </w:rPr>
+        <w:t xml:space="preserve"> viewScore();           </w:t>
+      </w:r>
+      <w:r>
+        <w:rPr>
+          <w:rFonts w:ascii="Cascadia Mono" w:hAnsi="Cascadia Mono" w:cs="Cascadia Mono"/>
+          <w:color w:val="008000"/>
+          <w:sz w:val="19"/>
+          <w:szCs w:val="19"/>
+        </w:rPr>
+        <w:t>// xem highscore</w:t>
+      </w:r>
+    </w:p>
+    <w:p>
+      <w:pPr>
+        <w:pBdr>
+          <w:top w:val="single" w:sz="4" w:space="1" w:color="auto"/>
+          <w:left w:val="single" w:sz="4" w:space="4" w:color="auto"/>
+          <w:bottom w:val="single" w:sz="4" w:space="1" w:color="auto"/>
+          <w:right w:val="single" w:sz="4" w:space="4" w:color="auto"/>
+        </w:pBdr>
+        <w:autoSpaceDE w:val="0"/>
+        <w:autoSpaceDN w:val="0"/>
+        <w:adjustRightInd w:val="0"/>
+        <w:rPr>
+          <w:rFonts w:ascii="Cascadia Mono" w:hAnsi="Cascadia Mono" w:cs="Cascadia Mono"/>
+          <w:color w:val="000000"/>
+          <w:sz w:val="19"/>
+          <w:szCs w:val="19"/>
+        </w:rPr>
+      </w:pPr>
+      <w:r>
+        <w:rPr>
+          <w:rFonts w:ascii="Cascadia Mono" w:hAnsi="Cascadia Mono" w:cs="Cascadia Mono"/>
+          <w:color w:val="000000"/>
+          <w:sz w:val="19"/>
+          <w:szCs w:val="19"/>
+        </w:rPr>
+        <w:t xml:space="preserve">    </w:t>
+      </w:r>
+      <w:r>
+        <w:rPr>
+          <w:rFonts w:ascii="Cascadia Mono" w:hAnsi="Cascadia Mono" w:cs="Cascadia Mono"/>
+          <w:color w:val="0000FF"/>
+          <w:sz w:val="19"/>
+          <w:szCs w:val="19"/>
+        </w:rPr>
+        <w:t>int</w:t>
+      </w:r>
+      <w:r>
+        <w:rPr>
+          <w:rFonts w:ascii="Cascadia Mono" w:hAnsi="Cascadia Mono" w:cs="Cascadia Mono"/>
+          <w:color w:val="000000"/>
+          <w:sz w:val="19"/>
+          <w:szCs w:val="19"/>
+        </w:rPr>
+        <w:t xml:space="preserve"> draw_Y_N_board(</w:t>
+      </w:r>
+      <w:r>
+        <w:rPr>
+          <w:rFonts w:ascii="Cascadia Mono" w:hAnsi="Cascadia Mono" w:cs="Cascadia Mono"/>
+          <w:color w:val="0000FF"/>
+          <w:sz w:val="19"/>
+          <w:szCs w:val="19"/>
+        </w:rPr>
+        <w:t>int</w:t>
+      </w:r>
+      <w:r>
+        <w:rPr>
+          <w:rFonts w:ascii="Cascadia Mono" w:hAnsi="Cascadia Mono" w:cs="Cascadia Mono"/>
+          <w:color w:val="000000"/>
+          <w:sz w:val="19"/>
+          <w:szCs w:val="19"/>
+        </w:rPr>
+        <w:t xml:space="preserve"> </w:t>
+      </w:r>
+      <w:r>
+        <w:rPr>
+          <w:rFonts w:ascii="Cascadia Mono" w:hAnsi="Cascadia Mono" w:cs="Cascadia Mono"/>
+          <w:color w:val="808080"/>
+          <w:sz w:val="19"/>
+          <w:szCs w:val="19"/>
+        </w:rPr>
+        <w:t>x</w:t>
+      </w:r>
+      <w:r>
+        <w:rPr>
+          <w:rFonts w:ascii="Cascadia Mono" w:hAnsi="Cascadia Mono" w:cs="Cascadia Mono"/>
+          <w:color w:val="000000"/>
+          <w:sz w:val="19"/>
+          <w:szCs w:val="19"/>
+        </w:rPr>
+        <w:t xml:space="preserve">, </w:t>
+      </w:r>
+      <w:r>
+        <w:rPr>
+          <w:rFonts w:ascii="Cascadia Mono" w:hAnsi="Cascadia Mono" w:cs="Cascadia Mono"/>
+          <w:color w:val="0000FF"/>
+          <w:sz w:val="19"/>
+          <w:szCs w:val="19"/>
+        </w:rPr>
+        <w:t>int</w:t>
+      </w:r>
+      <w:r>
+        <w:rPr>
+          <w:rFonts w:ascii="Cascadia Mono" w:hAnsi="Cascadia Mono" w:cs="Cascadia Mono"/>
+          <w:color w:val="000000"/>
+          <w:sz w:val="19"/>
+          <w:szCs w:val="19"/>
+        </w:rPr>
+        <w:t xml:space="preserve"> </w:t>
+      </w:r>
+      <w:r>
+        <w:rPr>
+          <w:rFonts w:ascii="Cascadia Mono" w:hAnsi="Cascadia Mono" w:cs="Cascadia Mono"/>
+          <w:color w:val="808080"/>
+          <w:sz w:val="19"/>
+          <w:szCs w:val="19"/>
+        </w:rPr>
+        <w:t>y</w:t>
+      </w:r>
+      <w:r>
+        <w:rPr>
+          <w:rFonts w:ascii="Cascadia Mono" w:hAnsi="Cascadia Mono" w:cs="Cascadia Mono"/>
+          <w:color w:val="000000"/>
+          <w:sz w:val="19"/>
+          <w:szCs w:val="19"/>
+        </w:rPr>
+        <w:t xml:space="preserve">, </w:t>
+      </w:r>
+      <w:r>
+        <w:rPr>
+          <w:rFonts w:ascii="Cascadia Mono" w:hAnsi="Cascadia Mono" w:cs="Cascadia Mono"/>
+          <w:color w:val="2B91AF"/>
+          <w:sz w:val="19"/>
+          <w:szCs w:val="19"/>
+        </w:rPr>
+        <w:t>string</w:t>
+      </w:r>
+      <w:r>
+        <w:rPr>
+          <w:rFonts w:ascii="Cascadia Mono" w:hAnsi="Cascadia Mono" w:cs="Cascadia Mono"/>
+          <w:color w:val="000000"/>
+          <w:sz w:val="19"/>
+          <w:szCs w:val="19"/>
+        </w:rPr>
+        <w:t xml:space="preserve"> </w:t>
+      </w:r>
+      <w:r>
+        <w:rPr>
+          <w:rFonts w:ascii="Cascadia Mono" w:hAnsi="Cascadia Mono" w:cs="Cascadia Mono"/>
+          <w:color w:val="808080"/>
+          <w:sz w:val="19"/>
+          <w:szCs w:val="19"/>
+        </w:rPr>
+        <w:t>c</w:t>
+      </w:r>
+      <w:r>
+        <w:rPr>
+          <w:rFonts w:ascii="Cascadia Mono" w:hAnsi="Cascadia Mono" w:cs="Cascadia Mono"/>
+          <w:color w:val="000000"/>
+          <w:sz w:val="19"/>
+          <w:szCs w:val="19"/>
+        </w:rPr>
+        <w:t xml:space="preserve">); </w:t>
+      </w:r>
+      <w:r>
+        <w:rPr>
+          <w:rFonts w:ascii="Cascadia Mono" w:hAnsi="Cascadia Mono" w:cs="Cascadia Mono"/>
+          <w:color w:val="008000"/>
+          <w:sz w:val="19"/>
+          <w:szCs w:val="19"/>
+        </w:rPr>
+        <w:t>// vẽ menu chọn Yes/No</w:t>
+      </w:r>
+    </w:p>
+    <w:p>
+      <w:pPr>
+        <w:pBdr>
+          <w:top w:val="single" w:sz="4" w:space="1" w:color="auto"/>
+          <w:left w:val="single" w:sz="4" w:space="4" w:color="auto"/>
+          <w:bottom w:val="single" w:sz="4" w:space="1" w:color="auto"/>
+          <w:right w:val="single" w:sz="4" w:space="4" w:color="auto"/>
+        </w:pBdr>
+        <w:autoSpaceDE w:val="0"/>
+        <w:autoSpaceDN w:val="0"/>
+        <w:adjustRightInd w:val="0"/>
+        <w:rPr>
+          <w:rFonts w:ascii="Cascadia Mono" w:hAnsi="Cascadia Mono" w:cs="Cascadia Mono"/>
+          <w:color w:val="000000"/>
+          <w:sz w:val="19"/>
+          <w:szCs w:val="19"/>
+        </w:rPr>
+      </w:pPr>
+      <w:r>
+        <w:rPr>
+          <w:rFonts w:ascii="Cascadia Mono" w:hAnsi="Cascadia Mono" w:cs="Cascadia Mono"/>
+          <w:color w:val="000000"/>
+          <w:sz w:val="19"/>
+          <w:szCs w:val="19"/>
+        </w:rPr>
+        <w:t xml:space="preserve">    </w:t>
+      </w:r>
+      <w:r>
+        <w:rPr>
+          <w:rFonts w:ascii="Cascadia Mono" w:hAnsi="Cascadia Mono" w:cs="Cascadia Mono"/>
+          <w:color w:val="0000FF"/>
+          <w:sz w:val="19"/>
+          <w:szCs w:val="19"/>
+        </w:rPr>
+        <w:t>void</w:t>
+      </w:r>
+      <w:r>
+        <w:rPr>
+          <w:rFonts w:ascii="Cascadia Mono" w:hAnsi="Cascadia Mono" w:cs="Cascadia Mono"/>
+          <w:color w:val="000000"/>
+          <w:sz w:val="19"/>
+          <w:szCs w:val="19"/>
+        </w:rPr>
+        <w:t xml:space="preserve"> erase_Y_N_board(</w:t>
+      </w:r>
+      <w:r>
+        <w:rPr>
+          <w:rFonts w:ascii="Cascadia Mono" w:hAnsi="Cascadia Mono" w:cs="Cascadia Mono"/>
+          <w:color w:val="0000FF"/>
+          <w:sz w:val="19"/>
+          <w:szCs w:val="19"/>
+        </w:rPr>
+        <w:t>int</w:t>
+      </w:r>
+      <w:r>
+        <w:rPr>
+          <w:rFonts w:ascii="Cascadia Mono" w:hAnsi="Cascadia Mono" w:cs="Cascadia Mono"/>
+          <w:color w:val="000000"/>
+          <w:sz w:val="19"/>
+          <w:szCs w:val="19"/>
+        </w:rPr>
+        <w:t xml:space="preserve"> </w:t>
+      </w:r>
+      <w:r>
+        <w:rPr>
+          <w:rFonts w:ascii="Cascadia Mono" w:hAnsi="Cascadia Mono" w:cs="Cascadia Mono"/>
+          <w:color w:val="808080"/>
+          <w:sz w:val="19"/>
+          <w:szCs w:val="19"/>
+        </w:rPr>
+        <w:t>x</w:t>
+      </w:r>
+      <w:r>
+        <w:rPr>
+          <w:rFonts w:ascii="Cascadia Mono" w:hAnsi="Cascadia Mono" w:cs="Cascadia Mono"/>
+          <w:color w:val="000000"/>
+          <w:sz w:val="19"/>
+          <w:szCs w:val="19"/>
+        </w:rPr>
+        <w:t xml:space="preserve">, </w:t>
+      </w:r>
+      <w:r>
+        <w:rPr>
+          <w:rFonts w:ascii="Cascadia Mono" w:hAnsi="Cascadia Mono" w:cs="Cascadia Mono"/>
+          <w:color w:val="0000FF"/>
+          <w:sz w:val="19"/>
+          <w:szCs w:val="19"/>
+        </w:rPr>
+        <w:t>int</w:t>
+      </w:r>
+      <w:r>
+        <w:rPr>
+          <w:rFonts w:ascii="Cascadia Mono" w:hAnsi="Cascadia Mono" w:cs="Cascadia Mono"/>
+          <w:color w:val="000000"/>
+          <w:sz w:val="19"/>
+          <w:szCs w:val="19"/>
+        </w:rPr>
+        <w:t xml:space="preserve"> </w:t>
+      </w:r>
+      <w:r>
+        <w:rPr>
+          <w:rFonts w:ascii="Cascadia Mono" w:hAnsi="Cascadia Mono" w:cs="Cascadia Mono"/>
+          <w:color w:val="808080"/>
+          <w:sz w:val="19"/>
+          <w:szCs w:val="19"/>
+        </w:rPr>
+        <w:t>y</w:t>
+      </w:r>
+      <w:r>
+        <w:rPr>
+          <w:rFonts w:ascii="Cascadia Mono" w:hAnsi="Cascadia Mono" w:cs="Cascadia Mono"/>
+          <w:color w:val="000000"/>
+          <w:sz w:val="19"/>
+          <w:szCs w:val="19"/>
+        </w:rPr>
+        <w:t xml:space="preserve">);         </w:t>
+      </w:r>
+      <w:r>
+        <w:rPr>
+          <w:rFonts w:ascii="Cascadia Mono" w:hAnsi="Cascadia Mono" w:cs="Cascadia Mono"/>
+          <w:color w:val="008000"/>
+          <w:sz w:val="19"/>
+          <w:szCs w:val="19"/>
+        </w:rPr>
+        <w:t>// xoá menu</w:t>
+      </w:r>
+    </w:p>
+    <w:p>
+      <w:pPr>
+        <w:pBdr>
+          <w:top w:val="single" w:sz="4" w:space="1" w:color="auto"/>
+          <w:left w:val="single" w:sz="4" w:space="4" w:color="auto"/>
+          <w:bottom w:val="single" w:sz="4" w:space="1" w:color="auto"/>
+          <w:right w:val="single" w:sz="4" w:space="4" w:color="auto"/>
+        </w:pBdr>
+        <w:rPr>
+          <w:rFonts w:ascii="Cascadia Mono" w:hAnsi="Cascadia Mono" w:cs="Cascadia Mono"/>
+          <w:color w:val="000000"/>
+          <w:sz w:val="19"/>
+          <w:szCs w:val="19"/>
+        </w:rPr>
+      </w:pPr>
+      <w:r>
+        <w:drawing>
+          <wp:anchor distT="0" distB="0" distL="114300" distR="114300" simplePos="0" relativeHeight="251666432" behindDoc="0" locked="0" layoutInCell="1" allowOverlap="1" wp14:anchorId="4C4A9DE4" wp14:editId="6F04B041">
+            <wp:simplePos x="0" y="0"/>
+            <wp:positionH relativeFrom="page">
+              <wp:posOffset>1200647</wp:posOffset>
+            </wp:positionH>
+            <wp:positionV relativeFrom="paragraph">
+              <wp:posOffset>160683</wp:posOffset>
+            </wp:positionV>
+            <wp:extent cx="2719346" cy="3007202"/>
+            <wp:effectExtent l="0" t="0" r="5080" b="3175"/>
+            <wp:wrapNone/>
+            <wp:docPr id="11" name="Picture 11"/>
+            <wp:cNvGraphicFramePr>
+              <a:graphicFrameLocks xmlns:a="http://schemas.openxmlformats.org/drawingml/2006/main" noChangeAspect="1"/>
+            </wp:cNvGraphicFramePr>
+            <a:graphic xmlns:a="http://schemas.openxmlformats.org/drawingml/2006/main">
+              <a:graphicData uri="http://schemas.openxmlformats.org/drawingml/2006/picture">
+                <pic:pic xmlns:pic="http://schemas.openxmlformats.org/drawingml/2006/picture">
+                  <pic:nvPicPr>
+                    <pic:cNvPr id="1" name=""/>
+                    <pic:cNvPicPr/>
+                  </pic:nvPicPr>
+                  <pic:blipFill rotWithShape="1">
+                    <a:blip r:embed="rId18" cstate="print">
+                      <a:extLst>
+                        <a:ext uri="{28A0092B-C50C-407E-A947-70E740481C1C}">
+                          <a14:useLocalDpi xmlns:a14="http://schemas.microsoft.com/office/drawing/2010/main" val="0"/>
+                        </a:ext>
+                      </a:extLst>
+                    </a:blip>
+                    <a:srcRect r="51350"/>
+                    <a:stretch/>
+                  </pic:blipFill>
+                  <pic:spPr bwMode="auto">
+                    <a:xfrm>
+                      <a:off x="0" y="0"/>
+                      <a:ext cx="2721453" cy="3009532"/>
+                    </a:xfrm>
+                    <a:prstGeom prst="rect">
+                      <a:avLst/>
+                    </a:prstGeom>
+                    <a:ln>
+                      <a:noFill/>
+                    </a:ln>
+                    <a:extLst>
+                      <a:ext uri="{53640926-AAD7-44D8-BBD7-CCE9431645EC}">
+                        <a14:shadowObscured xmlns:a14="http://schemas.microsoft.com/office/drawing/2010/main"/>
+                      </a:ext>
+                    </a:extLst>
+                  </pic:spPr>
+                </pic:pic>
+              </a:graphicData>
+            </a:graphic>
+            <wp14:sizeRelH relativeFrom="page">
+              <wp14:pctWidth>0</wp14:pctWidth>
+            </wp14:sizeRelH>
+            <wp14:sizeRelV relativeFrom="page">
+              <wp14:pctHeight>0</wp14:pctHeight>
+            </wp14:sizeRelV>
+          </wp:anchor>
+        </w:drawing>
+      </w:r>
+      <w:r>
+        <w:drawing>
+          <wp:anchor distT="0" distB="0" distL="114300" distR="114300" simplePos="0" relativeHeight="251667456" behindDoc="1" locked="0" layoutInCell="1" allowOverlap="1" wp14:anchorId="798701B7" wp14:editId="6E16A108">
+            <wp:simplePos x="0" y="0"/>
+            <wp:positionH relativeFrom="margin">
+              <wp:posOffset>3049491</wp:posOffset>
+            </wp:positionH>
+            <wp:positionV relativeFrom="paragraph">
+              <wp:posOffset>160848</wp:posOffset>
+            </wp:positionV>
+            <wp:extent cx="2600076" cy="3004438"/>
+            <wp:effectExtent l="0" t="0" r="0" b="5715"/>
+            <wp:wrapNone/>
+            <wp:docPr id="12" name="Picture 12"/>
+            <wp:cNvGraphicFramePr>
+              <a:graphicFrameLocks xmlns:a="http://schemas.openxmlformats.org/drawingml/2006/main" noChangeAspect="1"/>
+            </wp:cNvGraphicFramePr>
+            <a:graphic xmlns:a="http://schemas.openxmlformats.org/drawingml/2006/main">
+              <a:graphicData uri="http://schemas.openxmlformats.org/drawingml/2006/picture">
+                <pic:pic xmlns:pic="http://schemas.openxmlformats.org/drawingml/2006/picture">
+                  <pic:nvPicPr>
+                    <pic:cNvPr id="1" name=""/>
+                    <pic:cNvPicPr/>
+                  </pic:nvPicPr>
+                  <pic:blipFill>
+                    <a:blip r:embed="rId19" cstate="print">
+                      <a:extLst>
+                        <a:ext uri="{28A0092B-C50C-407E-A947-70E740481C1C}">
+                          <a14:useLocalDpi xmlns:a14="http://schemas.microsoft.com/office/drawing/2010/main" val="0"/>
+                        </a:ext>
+                      </a:extLst>
+                    </a:blip>
+                    <a:stretch>
+                      <a:fillRect/>
+                    </a:stretch>
+                  </pic:blipFill>
+                  <pic:spPr>
+                    <a:xfrm>
+                      <a:off x="0" y="0"/>
+                      <a:ext cx="2600076" cy="3004438"/>
+                    </a:xfrm>
+                    <a:prstGeom prst="rect">
+                      <a:avLst/>
+                    </a:prstGeom>
+                  </pic:spPr>
+                </pic:pic>
+              </a:graphicData>
+            </a:graphic>
+            <wp14:sizeRelH relativeFrom="page">
+              <wp14:pctWidth>0</wp14:pctWidth>
+            </wp14:sizeRelH>
+            <wp14:sizeRelV relativeFrom="page">
+              <wp14:pctHeight>0</wp14:pctHeight>
+            </wp14:sizeRelV>
+          </wp:anchor>
+        </w:drawing>
+      </w:r>
+      <w:r>
+        <w:rPr>
+          <w:rFonts w:ascii="Cascadia Mono" w:hAnsi="Cascadia Mono" w:cs="Cascadia Mono"/>
+          <w:color w:val="000000"/>
+          <w:sz w:val="19"/>
+          <w:szCs w:val="19"/>
+        </w:rPr>
+        <w:t>};</w:t>
+      </w:r>
+    </w:p>
+    <w:p/>
+    <w:p/>
+    <w:p/>
+    <w:p/>
+    <w:p/>
+    <w:p/>
+    <w:p/>
+    <w:p/>
+    <w:p/>
+    <w:p/>
+    <w:p/>
+    <w:p/>
+    <w:p/>
+    <w:p/>
+    <w:p/>
+    <w:p>
+      <w:r>
+        <w:br w:type="page"/>
+      </w:r>
+    </w:p>
+    <w:p>
+      <w:pPr>
+        <w:pStyle w:val="Heading2"/>
+        <w:numPr>
+          <w:ilvl w:val="0"/>
+          <w:numId w:val="7"/>
+        </w:numPr>
+      </w:pPr>
+      <w:bookmarkStart w:id="9" w:name="_Toc153526170"/>
+      <w:r>
+        <w:lastRenderedPageBreak/>
+        <w:t>Hoạt động của thuật toán</w:t>
+      </w:r>
+      <w:bookmarkEnd w:id="9"/>
+    </w:p>
+    <w:p>
+      <w:pPr>
+        <w:pStyle w:val="ListParagraph"/>
+      </w:pPr>
+      <w:r>
+        <w:rPr>
+          <w:rFonts w:ascii="Times New Roman" w:hAnsi="Times New Roman"/>
+          <w:sz w:val="26"/>
+          <w:szCs w:val="26"/>
+        </w:rPr>
+        <w:t>Khi bắt đầu chạy, game sẽ đưa chúng ta đến với</w:t>
+      </w:r>
+      <w:r>
+        <w:rPr>
+          <w:rFonts w:ascii="Times New Roman" w:hAnsi="Times New Roman"/>
+          <w:sz w:val="26"/>
+          <w:szCs w:val="26"/>
+        </w:rPr>
+        <w:t xml:space="preserve"> </w:t>
+      </w:r>
+      <w:r>
+        <w:rPr>
+          <w:rFonts w:ascii="Times New Roman" w:hAnsi="Times New Roman"/>
+          <w:sz w:val="26"/>
+          <w:szCs w:val="26"/>
+        </w:rPr>
+        <w:t xml:space="preserve">lựa </w:t>
+      </w:r>
+      <w:r>
+        <w:rPr>
+          <w:rFonts w:ascii="Times New Roman" w:hAnsi="Times New Roman"/>
+          <w:sz w:val="26"/>
+          <w:szCs w:val="26"/>
+        </w:rPr>
+        <w:t xml:space="preserve">chọn </w:t>
+      </w:r>
+      <w:r>
+        <w:rPr>
+          <w:rFonts w:ascii="Cascadia Mono" w:hAnsi="Cascadia Mono" w:cs="Cascadia Mono"/>
+          <w:color w:val="000000"/>
+          <w:sz w:val="19"/>
+          <w:szCs w:val="19"/>
+          <w:bdr w:val="single" w:sz="4" w:space="0" w:color="auto"/>
+        </w:rPr>
+        <w:t>mode = x.menu();</w:t>
+      </w:r>
+      <w:r>
+        <w:rPr>
+          <w:rFonts w:ascii="Cascadia Mono" w:hAnsi="Cascadia Mono" w:cs="Cascadia Mono"/>
+          <w:color w:val="000000"/>
+          <w:sz w:val="19"/>
+          <w:szCs w:val="19"/>
+        </w:rPr>
+        <w:t xml:space="preserve"> </w:t>
+      </w:r>
+      <w:r>
+        <w:rPr>
+          <w:rFonts w:ascii="Times New Roman" w:hAnsi="Times New Roman"/>
+          <w:color w:val="000000"/>
+          <w:sz w:val="26"/>
+          <w:szCs w:val="26"/>
+        </w:rPr>
+        <w:t>với 4 mode tương ứng:</w:t>
+      </w:r>
+    </w:p>
+    <w:p>
+      <w:pPr>
+        <w:pStyle w:val="ListParagraph"/>
+        <w:numPr>
+          <w:ilvl w:val="0"/>
+          <w:numId w:val="9"/>
+        </w:numPr>
+        <w:rPr>
+          <w:rFonts w:ascii="Times New Roman" w:hAnsi="Times New Roman"/>
+          <w:sz w:val="26"/>
+          <w:szCs w:val="26"/>
+        </w:rPr>
+      </w:pPr>
+      <w:r>
+        <w:rPr>
+          <w:rFonts w:ascii="Times New Roman" w:hAnsi="Times New Roman"/>
+          <w:sz w:val="26"/>
+          <w:szCs w:val="26"/>
+        </w:rPr>
+        <w:t>Mode 1: bắt đầu trò chơi.</w:t>
+      </w:r>
+    </w:p>
+    <w:p>
+      <w:pPr>
+        <w:pStyle w:val="ListParagraph"/>
+        <w:numPr>
+          <w:ilvl w:val="0"/>
+          <w:numId w:val="9"/>
+        </w:numPr>
+        <w:rPr>
+          <w:rFonts w:ascii="Times New Roman" w:hAnsi="Times New Roman"/>
+          <w:sz w:val="26"/>
+          <w:szCs w:val="26"/>
+        </w:rPr>
+      </w:pPr>
+      <w:r>
+        <w:rPr>
+          <w:rFonts w:ascii="Times New Roman" w:hAnsi="Times New Roman"/>
+          <w:sz w:val="26"/>
+          <w:szCs w:val="26"/>
+        </w:rPr>
+        <w:t>Mode 2: xem hướng dẫn trò chơi.</w:t>
+      </w:r>
+    </w:p>
+    <w:p>
+      <w:pPr>
+        <w:pStyle w:val="ListParagraph"/>
+        <w:numPr>
+          <w:ilvl w:val="0"/>
+          <w:numId w:val="9"/>
+        </w:numPr>
+        <w:rPr>
+          <w:rFonts w:ascii="Times New Roman" w:hAnsi="Times New Roman"/>
+          <w:sz w:val="26"/>
+          <w:szCs w:val="26"/>
+        </w:rPr>
+      </w:pPr>
+      <w:r>
+        <w:rPr>
+          <w:rFonts w:ascii="Times New Roman" w:hAnsi="Times New Roman"/>
+          <w:sz w:val="26"/>
+          <w:szCs w:val="26"/>
+        </w:rPr>
+        <w:t>Mode 3: xem highscore.</w:t>
+      </w:r>
+    </w:p>
+    <w:p>
+      <w:pPr>
+        <w:pStyle w:val="ListParagraph"/>
+        <w:numPr>
+          <w:ilvl w:val="0"/>
+          <w:numId w:val="9"/>
+        </w:numPr>
+        <w:rPr>
+          <w:rFonts w:ascii="Times New Roman" w:hAnsi="Times New Roman"/>
+          <w:sz w:val="26"/>
+          <w:szCs w:val="26"/>
+        </w:rPr>
+      </w:pPr>
+      <w:r>
+        <w:rPr>
+          <w:rFonts w:ascii="Times New Roman" w:hAnsi="Times New Roman"/>
+          <w:sz w:val="26"/>
+          <w:szCs w:val="26"/>
+        </w:rPr>
+        <w:t>Mode 4: thoát game.</w:t>
+      </w:r>
+    </w:p>
+    <w:p>
+      <w:pPr>
+        <w:pStyle w:val="ListParagraph"/>
+        <w:rPr>
+          <w:rFonts w:ascii="Times New Roman" w:hAnsi="Times New Roman"/>
+          <w:sz w:val="26"/>
+          <w:szCs w:val="26"/>
+        </w:rPr>
+      </w:pPr>
+      <w:r>
+        <w:rPr>
+          <w:rFonts w:ascii="Times New Roman" w:hAnsi="Times New Roman"/>
+          <w:sz w:val="26"/>
+          <w:szCs w:val="26"/>
+        </w:rPr>
+        <w:t>Khi bắt đầu mode 1:</w:t>
+      </w:r>
+    </w:p>
+    <w:p>
+      <w:pPr>
+        <w:pStyle w:val="ListParagraph"/>
+        <w:numPr>
+          <w:ilvl w:val="0"/>
+          <w:numId w:val="10"/>
+        </w:numPr>
+        <w:rPr>
+          <w:rFonts w:ascii="Times New Roman" w:hAnsi="Times New Roman"/>
+          <w:sz w:val="26"/>
+          <w:szCs w:val="26"/>
+        </w:rPr>
+      </w:pPr>
+      <w:r>
+        <w:rPr>
+          <w:rFonts w:ascii="Times New Roman" w:hAnsi="Times New Roman"/>
+          <w:sz w:val="26"/>
+          <w:szCs w:val="26"/>
+        </w:rPr>
+        <w:t xml:space="preserve">Thiết lập Bảng board </w:t>
+      </w:r>
+      <w:r>
+        <w:rPr>
+          <w:rFonts w:ascii="Times New Roman" w:hAnsi="Times New Roman"/>
+          <w:sz w:val="26"/>
+          <w:szCs w:val="26"/>
+        </w:rPr>
+        <w:t xml:space="preserve">với toàn bộ giá trị các ô = 0 </w:t>
+      </w:r>
+      <w:r>
+        <w:rPr>
+          <w:rFonts w:ascii="Times New Roman" w:hAnsi="Times New Roman"/>
+          <w:sz w:val="26"/>
+          <w:szCs w:val="26"/>
+        </w:rPr>
+        <w:t xml:space="preserve">và </w:t>
+      </w:r>
+      <w:r>
+        <w:rPr>
+          <w:rFonts w:ascii="Times New Roman" w:hAnsi="Times New Roman"/>
+          <w:sz w:val="26"/>
+          <w:szCs w:val="26"/>
+        </w:rPr>
+        <w:t>điền/xuất</w:t>
+      </w:r>
+      <w:r>
+        <w:rPr>
+          <w:rFonts w:ascii="Times New Roman" w:hAnsi="Times New Roman"/>
+          <w:sz w:val="26"/>
+          <w:szCs w:val="26"/>
+        </w:rPr>
+        <w:t xml:space="preserve"> thông tin người chơi</w:t>
+      </w:r>
+      <w:r>
+        <w:rPr>
+          <w:rFonts w:ascii="Times New Roman" w:hAnsi="Times New Roman"/>
+          <w:sz w:val="26"/>
+          <w:szCs w:val="26"/>
+        </w:rPr>
+        <w:t>.</w:t>
+      </w:r>
+    </w:p>
+    <w:p>
+      <w:pPr>
+        <w:pStyle w:val="ListParagraph"/>
+        <w:numPr>
+          <w:ilvl w:val="0"/>
+          <w:numId w:val="10"/>
+        </w:numPr>
+        <w:rPr>
+          <w:rFonts w:ascii="Times New Roman" w:hAnsi="Times New Roman"/>
+          <w:sz w:val="26"/>
+          <w:szCs w:val="26"/>
+        </w:rPr>
+      </w:pPr>
+      <w:r>
+        <w:rPr>
+          <w:rFonts w:ascii="Times New Roman" w:hAnsi="Times New Roman"/>
+          <w:sz w:val="26"/>
+          <w:szCs w:val="26"/>
+        </w:rPr>
+        <w:t>Tạo 1 khối gạch để bắt đầu chơi.</w:t>
+      </w:r>
+    </w:p>
+    <w:p>
+      <w:pPr>
+        <w:pStyle w:val="ListParagraph"/>
+        <w:numPr>
+          <w:ilvl w:val="0"/>
+          <w:numId w:val="10"/>
+        </w:numPr>
+        <w:rPr>
+          <w:rFonts w:ascii="Times New Roman" w:hAnsi="Times New Roman"/>
+          <w:sz w:val="26"/>
+          <w:szCs w:val="26"/>
+        </w:rPr>
+      </w:pPr>
+      <w:r>
+        <w:rPr>
+          <w:rFonts w:ascii="Times New Roman" w:hAnsi="Times New Roman"/>
+          <w:sz w:val="26"/>
+          <w:szCs w:val="26"/>
+        </w:rPr>
+        <w:t>Tạo 1 cái bóng</w:t>
+      </w:r>
+      <w:r>
+        <w:rPr>
+          <w:rFonts w:ascii="Times New Roman" w:hAnsi="Times New Roman"/>
+          <w:sz w:val="26"/>
+          <w:szCs w:val="26"/>
+        </w:rPr>
+        <w:t xml:space="preserve"> với dữ liệu của viên gạch.</w:t>
+      </w:r>
+    </w:p>
+    <w:p>
+      <w:pPr>
+        <w:pStyle w:val="ListParagraph"/>
+        <w:numPr>
+          <w:ilvl w:val="0"/>
+          <w:numId w:val="10"/>
+        </w:numPr>
+        <w:rPr>
+          <w:rFonts w:ascii="Times New Roman" w:hAnsi="Times New Roman"/>
+          <w:sz w:val="26"/>
+          <w:szCs w:val="26"/>
+        </w:rPr>
+      </w:pPr>
+      <w:r>
+        <w:rPr>
+          <w:rFonts w:ascii="Times New Roman" w:hAnsi="Times New Roman"/>
+          <w:sz w:val="26"/>
+          <w:szCs w:val="26"/>
+        </w:rPr>
+        <w:t>Bắt đầu nhận input từ bàn phím</w:t>
+      </w:r>
+    </w:p>
+    <w:p>
+      <w:pPr>
+        <w:pStyle w:val="ListParagraph"/>
+        <w:numPr>
+          <w:ilvl w:val="0"/>
+          <w:numId w:val="11"/>
+        </w:numPr>
+        <w:rPr>
+          <w:rFonts w:ascii="Times New Roman" w:hAnsi="Times New Roman"/>
+          <w:sz w:val="26"/>
+          <w:szCs w:val="26"/>
+        </w:rPr>
+      </w:pPr>
+      <w:r>
+        <w:rPr>
+          <w:rFonts w:ascii="Times New Roman" w:hAnsi="Times New Roman"/>
+          <w:sz w:val="26"/>
+          <w:szCs w:val="26"/>
+        </w:rPr>
+        <w:t>Xử lý input.</w:t>
+      </w:r>
+    </w:p>
+    <w:p>
+      <w:pPr>
+        <w:pStyle w:val="ListParagraph"/>
+        <w:numPr>
+          <w:ilvl w:val="0"/>
+          <w:numId w:val="11"/>
+        </w:numPr>
+        <w:rPr>
+          <w:rFonts w:ascii="Times New Roman" w:hAnsi="Times New Roman"/>
+          <w:sz w:val="26"/>
+          <w:szCs w:val="26"/>
+        </w:rPr>
+      </w:pPr>
+      <w:r>
+        <w:rPr>
+          <w:rFonts w:ascii="Times New Roman" w:hAnsi="Times New Roman"/>
+          <w:sz w:val="26"/>
+          <w:szCs w:val="26"/>
+        </w:rPr>
+        <w:t>Khi gạch chạm đáy, xử lý gạch, bóng, bảng.</w:t>
+      </w:r>
+    </w:p>
+    <w:p>
+      <w:pPr>
+        <w:pStyle w:val="ListParagraph"/>
+        <w:numPr>
+          <w:ilvl w:val="0"/>
+          <w:numId w:val="11"/>
+        </w:numPr>
+        <w:rPr>
+          <w:rFonts w:ascii="Times New Roman" w:hAnsi="Times New Roman"/>
+          <w:sz w:val="26"/>
+          <w:szCs w:val="26"/>
+        </w:rPr>
+      </w:pPr>
+      <w:r>
+        <w:rPr>
+          <w:rFonts w:ascii="Times New Roman" w:hAnsi="Times New Roman"/>
+          <w:sz w:val="26"/>
+          <w:szCs w:val="26"/>
+        </w:rPr>
+        <w:t>Cập nhật lại các thông số trạng thái gạch, bóng, bảng</w:t>
+      </w:r>
+      <w:r>
+        <w:rPr>
+          <w:rFonts w:ascii="Times New Roman" w:hAnsi="Times New Roman"/>
+          <w:sz w:val="26"/>
+          <w:szCs w:val="26"/>
+        </w:rPr>
+        <w:t>, điểm, level nếu tăng</w:t>
+      </w:r>
+    </w:p>
+    <w:p>
+      <w:pPr>
+        <w:pStyle w:val="ListParagraph"/>
+        <w:numPr>
+          <w:ilvl w:val="0"/>
+          <w:numId w:val="10"/>
+        </w:numPr>
+        <w:rPr>
+          <w:rFonts w:ascii="Times New Roman" w:hAnsi="Times New Roman"/>
+          <w:sz w:val="26"/>
+          <w:szCs w:val="26"/>
+        </w:rPr>
+      </w:pPr>
+      <w:r>
+        <w:rPr>
+          <w:rFonts w:ascii="Times New Roman" w:hAnsi="Times New Roman"/>
+          <w:sz w:val="26"/>
+          <w:szCs w:val="26"/>
+        </w:rPr>
+        <w:t>Kiểm tra điều kiện thắng/thua/quit game.</w:t>
+      </w:r>
+    </w:p>
+    <w:p>
+      <w:pPr>
+        <w:pStyle w:val="ListParagraph"/>
+        <w:numPr>
+          <w:ilvl w:val="0"/>
+          <w:numId w:val="10"/>
+        </w:numPr>
+        <w:rPr>
+          <w:rFonts w:ascii="Times New Roman" w:hAnsi="Times New Roman"/>
+          <w:sz w:val="26"/>
+          <w:szCs w:val="26"/>
+        </w:rPr>
+      </w:pPr>
+      <w:r>
+        <w:rPr>
+          <w:rFonts w:ascii="Times New Roman" w:hAnsi="Times New Roman"/>
+          <w:sz w:val="26"/>
+          <w:szCs w:val="26"/>
+        </w:rPr>
+        <w:t xml:space="preserve">Nếu thắng </w:t>
+      </w:r>
+      <w:r>
+        <w:rPr>
+          <w:rFonts w:ascii="Times New Roman" w:hAnsi="Times New Roman"/>
+          <w:sz w:val="26"/>
+          <w:szCs w:val="26"/>
+        </w:rPr>
+        <w:sym w:font="Wingdings" w:char="F0E0"/>
+      </w:r>
+      <w:r>
+        <w:rPr>
+          <w:rFonts w:ascii="Times New Roman" w:hAnsi="Times New Roman"/>
+          <w:sz w:val="26"/>
+          <w:szCs w:val="26"/>
+        </w:rPr>
+        <w:t xml:space="preserve"> Hỏi người chơi restart</w:t>
+      </w:r>
+      <w:r>
+        <w:rPr>
+          <w:rFonts w:ascii="Times New Roman" w:hAnsi="Times New Roman"/>
+          <w:sz w:val="26"/>
+          <w:szCs w:val="26"/>
+        </w:rPr>
+        <w:t>.</w:t>
+      </w:r>
+    </w:p>
+    <w:p>
+      <w:pPr>
+        <w:pStyle w:val="ListParagraph"/>
+        <w:numPr>
+          <w:ilvl w:val="0"/>
+          <w:numId w:val="10"/>
+        </w:numPr>
+        <w:rPr>
+          <w:rFonts w:ascii="Times New Roman" w:hAnsi="Times New Roman"/>
+          <w:sz w:val="26"/>
+          <w:szCs w:val="26"/>
+        </w:rPr>
+      </w:pPr>
+      <w:r>
+        <w:rPr>
+          <w:rFonts w:ascii="Times New Roman" w:hAnsi="Times New Roman"/>
+          <w:sz w:val="26"/>
+          <w:szCs w:val="26"/>
+        </w:rPr>
+        <w:t xml:space="preserve">Nếu thua </w:t>
+      </w:r>
+      <w:r>
+        <w:rPr>
+          <w:rFonts w:ascii="Times New Roman" w:hAnsi="Times New Roman"/>
+          <w:sz w:val="26"/>
+          <w:szCs w:val="26"/>
+        </w:rPr>
+        <w:sym w:font="Wingdings" w:char="F0E0"/>
+      </w:r>
+      <w:r>
+        <w:rPr>
+          <w:rFonts w:ascii="Times New Roman" w:hAnsi="Times New Roman"/>
+          <w:sz w:val="26"/>
+          <w:szCs w:val="26"/>
+        </w:rPr>
+        <w:t xml:space="preserve"> Hỏi người chơi restart.</w:t>
+      </w:r>
+      <w:r>
+        <w:rPr>
+          <w:rFonts w:ascii="Times New Roman" w:hAnsi="Times New Roman"/>
+          <w:sz w:val="26"/>
+          <w:szCs w:val="26"/>
+        </w:rPr>
+        <w:t xml:space="preserve"> </w:t>
+      </w:r>
+    </w:p>
+    <w:p>
+      <w:pPr>
+        <w:pStyle w:val="ListParagraph"/>
+        <w:numPr>
+          <w:ilvl w:val="0"/>
+          <w:numId w:val="10"/>
+        </w:numPr>
+        <w:rPr>
+          <w:rFonts w:ascii="Times New Roman" w:hAnsi="Times New Roman"/>
+          <w:sz w:val="26"/>
+          <w:szCs w:val="26"/>
+        </w:rPr>
+      </w:pPr>
+      <w:r>
+        <w:rPr>
+          <w:rFonts w:ascii="Times New Roman" w:hAnsi="Times New Roman"/>
+          <w:sz w:val="26"/>
+          <w:szCs w:val="26"/>
+        </w:rPr>
+        <w:t>Sắp xếp thông tin người chơi v.v, lưu lại vào highscore.</w:t>
+      </w:r>
+    </w:p>
+    <w:p>
+      <w:pPr>
+        <w:rPr>
+          <w:rFonts w:ascii="Times New Roman" w:hAnsi="Times New Roman"/>
+          <w:szCs w:val="26"/>
+        </w:rPr>
+      </w:pPr>
+      <w:r>
+        <w:rPr>
+          <w:rFonts w:ascii="Times New Roman" w:hAnsi="Times New Roman"/>
+          <w:szCs w:val="26"/>
+        </w:rPr>
+        <w:br w:type="page"/>
+      </w:r>
+    </w:p>
+    <w:p>
+      <w:pPr>
+        <w:pStyle w:val="Heading1"/>
+      </w:pPr>
+      <w:r>
+        <w:lastRenderedPageBreak/>
+        <w:t>Sơ đồ UML:</w:t>
+      </w:r>
+    </w:p>
+    <w:p>
+      <w:pPr>
+        <w:pStyle w:val="Heading1"/>
+      </w:pPr>
+      <w:r>
+        <w:br w:type="page"/>
+      </w:r>
+      <w:r>
+        <w:lastRenderedPageBreak/>
+        <w:t>Sơ đồ ERD:</w:t>
+      </w:r>
+    </w:p>
+    <w:p/>
     <w:sectPr>
-      <w:headerReference w:type="default" r:id="rId18"/>
-      <w:footerReference w:type="default" r:id="rId19"/>
-      <w:headerReference w:type="first" r:id="rId20"/>
-      <w:footerReference w:type="first" r:id="rId21"/>
+      <w:headerReference w:type="default" r:id="rId20"/>
+      <w:footerReference w:type="default" r:id="rId21"/>
+      <w:headerReference w:type="first" r:id="rId22"/>
+      <w:footerReference w:type="first" r:id="rId23"/>
       <w:pgSz w:w="11907" w:h="16840" w:code="9"/>
       <w:pgMar w:top="1418" w:right="1140" w:bottom="1247" w:left="1701" w:header="851" w:footer="851" w:gutter="289"/>
       <w:pgBorders w:display="firstPage">
@@ -8145,20 +11277,20 @@
   <w:abstractNum w:abstractNumId="3" w15:restartNumberingAfterBreak="0">
     <w:nsid w:val="2A2174E0"/>
     <w:multiLevelType w:val="hybridMultilevel"/>
-    <w:tmpl w:val="06A06F20"/>
-    <w:lvl w:ilvl="0" w:tplc="17C2BB1E">
+    <w:tmpl w:val="F90AAC30"/>
+    <w:lvl w:ilvl="0" w:tplc="04090001">
       <w:start w:val="1"/>
       <w:numFmt w:val="bullet"/>
-      <w:lvlText w:val="-"/>
+      <w:lvlText w:val=""/>
       <w:lvlJc w:val="left"/>
       <w:pPr>
         <w:ind w:left="720" w:hanging="360"/>
       </w:pPr>
       <w:rPr>
-        <w:rFonts w:ascii="VNtimes new roman" w:eastAsia="Times New Roman" w:hAnsi="VNtimes new roman" w:cs="Times New Roman" w:hint="default"/>
+        <w:rFonts w:ascii="Symbol" w:hAnsi="Symbol" w:hint="default"/>
       </w:rPr>
     </w:lvl>
-    <w:lvl w:ilvl="1" w:tplc="04090003" w:tentative="1">
+    <w:lvl w:ilvl="1" w:tplc="04090003">
       <w:start w:val="1"/>
       <w:numFmt w:val="bullet"/>
       <w:lvlText w:val="o"/>
@@ -8571,6 +11703,119 @@
     </w:lvl>
   </w:abstractNum>
   <w:abstractNum w:abstractNumId="7" w15:restartNumberingAfterBreak="0">
+    <w:nsid w:val="61B94643"/>
+    <w:multiLevelType w:val="hybridMultilevel"/>
+    <w:tmpl w:val="1088A1EA"/>
+    <w:lvl w:ilvl="0" w:tplc="10F4A57C">
+      <w:start w:val="5"/>
+      <w:numFmt w:val="bullet"/>
+      <w:lvlText w:val="-"/>
+      <w:lvlJc w:val="left"/>
+      <w:pPr>
+        <w:ind w:left="1080" w:hanging="360"/>
+      </w:pPr>
+      <w:rPr>
+        <w:rFonts w:ascii="Segoe UI" w:eastAsia="Calibri" w:hAnsi="Segoe UI" w:cs="Segoe UI" w:hint="default"/>
+      </w:rPr>
+    </w:lvl>
+    <w:lvl w:ilvl="1" w:tplc="04090003" w:tentative="1">
+      <w:start w:val="1"/>
+      <w:numFmt w:val="bullet"/>
+      <w:lvlText w:val="o"/>
+      <w:lvlJc w:val="left"/>
+      <w:pPr>
+        <w:ind w:left="1800" w:hanging="360"/>
+      </w:pPr>
+      <w:rPr>
+        <w:rFonts w:ascii="Courier New" w:hAnsi="Courier New" w:cs="Courier New" w:hint="default"/>
+      </w:rPr>
+    </w:lvl>
+    <w:lvl w:ilvl="2" w:tplc="04090005" w:tentative="1">
+      <w:start w:val="1"/>
+      <w:numFmt w:val="bullet"/>
+      <w:lvlText w:val=""/>
+      <w:lvlJc w:val="left"/>
+      <w:pPr>
+        <w:ind w:left="2520" w:hanging="360"/>
+      </w:pPr>
+      <w:rPr>
+        <w:rFonts w:ascii="Wingdings" w:hAnsi="Wingdings" w:hint="default"/>
+      </w:rPr>
+    </w:lvl>
+    <w:lvl w:ilvl="3" w:tplc="04090001" w:tentative="1">
+      <w:start w:val="1"/>
+      <w:numFmt w:val="bullet"/>
+      <w:lvlText w:val=""/>
+      <w:lvlJc w:val="left"/>
+      <w:pPr>
+        <w:ind w:left="3240" w:hanging="360"/>
+      </w:pPr>
+      <w:rPr>
+        <w:rFonts w:ascii="Symbol" w:hAnsi="Symbol" w:hint="default"/>
+      </w:rPr>
+    </w:lvl>
+    <w:lvl w:ilvl="4" w:tplc="04090003" w:tentative="1">
+      <w:start w:val="1"/>
+      <w:numFmt w:val="bullet"/>
+      <w:lvlText w:val="o"/>
+      <w:lvlJc w:val="left"/>
+      <w:pPr>
+        <w:ind w:left="3960" w:hanging="360"/>
+      </w:pPr>
+      <w:rPr>
+        <w:rFonts w:ascii="Courier New" w:hAnsi="Courier New" w:cs="Courier New" w:hint="default"/>
+      </w:rPr>
+    </w:lvl>
+    <w:lvl w:ilvl="5" w:tplc="04090005" w:tentative="1">
+      <w:start w:val="1"/>
+      <w:numFmt w:val="bullet"/>
+      <w:lvlText w:val=""/>
+      <w:lvlJc w:val="left"/>
+      <w:pPr>
+        <w:ind w:left="4680" w:hanging="360"/>
+      </w:pPr>
+      <w:rPr>
+        <w:rFonts w:ascii="Wingdings" w:hAnsi="Wingdings" w:hint="default"/>
+      </w:rPr>
+    </w:lvl>
+    <w:lvl w:ilvl="6" w:tplc="04090001" w:tentative="1">
+      <w:start w:val="1"/>
+      <w:numFmt w:val="bullet"/>
+      <w:lvlText w:val=""/>
+      <w:lvlJc w:val="left"/>
+      <w:pPr>
+        <w:ind w:left="5400" w:hanging="360"/>
+      </w:pPr>
+      <w:rPr>
+        <w:rFonts w:ascii="Symbol" w:hAnsi="Symbol" w:hint="default"/>
+      </w:rPr>
+    </w:lvl>
+    <w:lvl w:ilvl="7" w:tplc="04090003" w:tentative="1">
+      <w:start w:val="1"/>
+      <w:numFmt w:val="bullet"/>
+      <w:lvlText w:val="o"/>
+      <w:lvlJc w:val="left"/>
+      <w:pPr>
+        <w:ind w:left="6120" w:hanging="360"/>
+      </w:pPr>
+      <w:rPr>
+        <w:rFonts w:ascii="Courier New" w:hAnsi="Courier New" w:cs="Courier New" w:hint="default"/>
+      </w:rPr>
+    </w:lvl>
+    <w:lvl w:ilvl="8" w:tplc="04090005" w:tentative="1">
+      <w:start w:val="1"/>
+      <w:numFmt w:val="bullet"/>
+      <w:lvlText w:val=""/>
+      <w:lvlJc w:val="left"/>
+      <w:pPr>
+        <w:ind w:left="6840" w:hanging="360"/>
+      </w:pPr>
+      <w:rPr>
+        <w:rFonts w:ascii="Wingdings" w:hAnsi="Wingdings" w:hint="default"/>
+      </w:rPr>
+    </w:lvl>
+  </w:abstractNum>
+  <w:abstractNum w:abstractNumId="8" w15:restartNumberingAfterBreak="0">
     <w:nsid w:val="6BD1079E"/>
     <w:multiLevelType w:val="hybridMultilevel"/>
     <w:tmpl w:val="589239E0"/>
@@ -8659,7 +11904,7 @@
       </w:pPr>
     </w:lvl>
   </w:abstractNum>
-  <w:abstractNum w:abstractNumId="8" w15:restartNumberingAfterBreak="0">
+  <w:abstractNum w:abstractNumId="9" w15:restartNumberingAfterBreak="0">
     <w:nsid w:val="7B67700D"/>
     <w:multiLevelType w:val="hybridMultilevel"/>
     <w:tmpl w:val="201C466E"/>
@@ -8748,8 +11993,121 @@
       </w:pPr>
     </w:lvl>
   </w:abstractNum>
+  <w:abstractNum w:abstractNumId="10" w15:restartNumberingAfterBreak="0">
+    <w:nsid w:val="7CC73305"/>
+    <w:multiLevelType w:val="hybridMultilevel"/>
+    <w:tmpl w:val="2C2AC5B4"/>
+    <w:lvl w:ilvl="0" w:tplc="0409000B">
+      <w:start w:val="1"/>
+      <w:numFmt w:val="bullet"/>
+      <w:lvlText w:val=""/>
+      <w:lvlJc w:val="left"/>
+      <w:pPr>
+        <w:ind w:left="1800" w:hanging="360"/>
+      </w:pPr>
+      <w:rPr>
+        <w:rFonts w:ascii="Wingdings" w:hAnsi="Wingdings" w:hint="default"/>
+      </w:rPr>
+    </w:lvl>
+    <w:lvl w:ilvl="1" w:tplc="04090003" w:tentative="1">
+      <w:start w:val="1"/>
+      <w:numFmt w:val="bullet"/>
+      <w:lvlText w:val="o"/>
+      <w:lvlJc w:val="left"/>
+      <w:pPr>
+        <w:ind w:left="2520" w:hanging="360"/>
+      </w:pPr>
+      <w:rPr>
+        <w:rFonts w:ascii="Courier New" w:hAnsi="Courier New" w:cs="Courier New" w:hint="default"/>
+      </w:rPr>
+    </w:lvl>
+    <w:lvl w:ilvl="2" w:tplc="04090005" w:tentative="1">
+      <w:start w:val="1"/>
+      <w:numFmt w:val="bullet"/>
+      <w:lvlText w:val=""/>
+      <w:lvlJc w:val="left"/>
+      <w:pPr>
+        <w:ind w:left="3240" w:hanging="360"/>
+      </w:pPr>
+      <w:rPr>
+        <w:rFonts w:ascii="Wingdings" w:hAnsi="Wingdings" w:hint="default"/>
+      </w:rPr>
+    </w:lvl>
+    <w:lvl w:ilvl="3" w:tplc="04090001" w:tentative="1">
+      <w:start w:val="1"/>
+      <w:numFmt w:val="bullet"/>
+      <w:lvlText w:val=""/>
+      <w:lvlJc w:val="left"/>
+      <w:pPr>
+        <w:ind w:left="3960" w:hanging="360"/>
+      </w:pPr>
+      <w:rPr>
+        <w:rFonts w:ascii="Symbol" w:hAnsi="Symbol" w:hint="default"/>
+      </w:rPr>
+    </w:lvl>
+    <w:lvl w:ilvl="4" w:tplc="04090003" w:tentative="1">
+      <w:start w:val="1"/>
+      <w:numFmt w:val="bullet"/>
+      <w:lvlText w:val="o"/>
+      <w:lvlJc w:val="left"/>
+      <w:pPr>
+        <w:ind w:left="4680" w:hanging="360"/>
+      </w:pPr>
+      <w:rPr>
+        <w:rFonts w:ascii="Courier New" w:hAnsi="Courier New" w:cs="Courier New" w:hint="default"/>
+      </w:rPr>
+    </w:lvl>
+    <w:lvl w:ilvl="5" w:tplc="04090005" w:tentative="1">
+      <w:start w:val="1"/>
+      <w:numFmt w:val="bullet"/>
+      <w:lvlText w:val=""/>
+      <w:lvlJc w:val="left"/>
+      <w:pPr>
+        <w:ind w:left="5400" w:hanging="360"/>
+      </w:pPr>
+      <w:rPr>
+        <w:rFonts w:ascii="Wingdings" w:hAnsi="Wingdings" w:hint="default"/>
+      </w:rPr>
+    </w:lvl>
+    <w:lvl w:ilvl="6" w:tplc="04090001" w:tentative="1">
+      <w:start w:val="1"/>
+      <w:numFmt w:val="bullet"/>
+      <w:lvlText w:val=""/>
+      <w:lvlJc w:val="left"/>
+      <w:pPr>
+        <w:ind w:left="6120" w:hanging="360"/>
+      </w:pPr>
+      <w:rPr>
+        <w:rFonts w:ascii="Symbol" w:hAnsi="Symbol" w:hint="default"/>
+      </w:rPr>
+    </w:lvl>
+    <w:lvl w:ilvl="7" w:tplc="04090003" w:tentative="1">
+      <w:start w:val="1"/>
+      <w:numFmt w:val="bullet"/>
+      <w:lvlText w:val="o"/>
+      <w:lvlJc w:val="left"/>
+      <w:pPr>
+        <w:ind w:left="6840" w:hanging="360"/>
+      </w:pPr>
+      <w:rPr>
+        <w:rFonts w:ascii="Courier New" w:hAnsi="Courier New" w:cs="Courier New" w:hint="default"/>
+      </w:rPr>
+    </w:lvl>
+    <w:lvl w:ilvl="8" w:tplc="04090005" w:tentative="1">
+      <w:start w:val="1"/>
+      <w:numFmt w:val="bullet"/>
+      <w:lvlText w:val=""/>
+      <w:lvlJc w:val="left"/>
+      <w:pPr>
+        <w:ind w:left="7560" w:hanging="360"/>
+      </w:pPr>
+      <w:rPr>
+        <w:rFonts w:ascii="Wingdings" w:hAnsi="Wingdings" w:hint="default"/>
+      </w:rPr>
+    </w:lvl>
+  </w:abstractNum>
   <w:num w:numId="1">
-    <w:abstractNumId w:val="7"/>
+    <w:abstractNumId w:val="8"/>
   </w:num>
   <w:num w:numId="2">
     <w:abstractNumId w:val="2"/>
@@ -8767,13 +12125,19 @@
     <w:abstractNumId w:val="4"/>
   </w:num>
   <w:num w:numId="7">
-    <w:abstractNumId w:val="8"/>
+    <w:abstractNumId w:val="9"/>
   </w:num>
   <w:num w:numId="8">
     <w:abstractNumId w:val="5"/>
   </w:num>
   <w:num w:numId="9">
     <w:abstractNumId w:val="3"/>
+  </w:num>
+  <w:num w:numId="10">
+    <w:abstractNumId w:val="7"/>
+  </w:num>
+  <w:num w:numId="11">
+    <w:abstractNumId w:val="10"/>
   </w:num>
   <w:numIdMacAtCleanup w:val="4"/>
 </w:numbering>
@@ -9215,7 +12579,6 @@
   <w:style w:type="character" w:default="1" w:styleId="DefaultParagraphFont">
     <w:name w:val="Default Paragraph Font"/>
     <w:uiPriority w:val="1"/>
-    <w:semiHidden/>
     <w:unhideWhenUsed/>
   </w:style>
   <w:style w:type="table" w:default="1" w:styleId="TableNormal">

</xml_diff>